<commit_message>
Read points from a file
</commit_message>
<xml_diff>
--- a/Test Cases.docx
+++ b/Test Cases.docx
@@ -32,19 +32,22 @@
       </w:r>
       <w:r>
         <w:br/>
-        <w:t>Points</w:t>
-      </w:r>
-      <w:proofErr w:type="gramStart"/>
-      <w:r>
-        <w:t>:</w:t>
-      </w:r>
-      <w:proofErr w:type="gramEnd"/>
+        <w:t>Points:</w:t>
+      </w:r>
+      <w:r>
+        <w:t xml:space="preserve"> </w:t>
+      </w:r>
+      <w:r>
+        <w:t>(0,0) (1,1) (2,2) (3,3) (4,4)</w:t>
+      </w:r>
+      <w:r>
+        <w:t xml:space="preserve"> (10,5) (6,3) (4,2) (8,4) (3,9)</w:t>
+      </w:r>
+      <w:bookmarkStart w:id="0" w:name="_GoBack"/>
+      <w:bookmarkEnd w:id="0"/>
       <w:r>
         <w:br/>
-        <w:t xml:space="preserve">Expected output: </w:t>
-      </w:r>
-      <w:r>
-        <w:t>Not enough collinear points.</w:t>
+        <w:t>Expected output: Not enough collinear points.</w:t>
       </w:r>
     </w:p>
     <w:p>
@@ -177,8 +180,6 @@
       <w:r>
         <w:t>.</w:t>
       </w:r>
-      <w:bookmarkStart w:id="0" w:name="_GoBack"/>
-      <w:bookmarkEnd w:id="0"/>
     </w:p>
     <w:sectPr>
       <w:pgSz w:w="12240" w:h="15840"/>

</xml_diff>

<commit_message>
Fixed incorrect test case
Test case claimed to have no more than 2 collinear points,
but actually had one line of 3 collinear points.
</commit_message>
<xml_diff>
--- a/Test Cases.docx
+++ b/Test Cases.docx
@@ -4,16 +4,156 @@
   <w:body>
     <w:p>
       <w:pPr>
+        <w:contextualSpacing/>
+        <w:rPr>
+          <w:rFonts w:ascii="Arial" w:eastAsia="Adobe Fan Heiti Std B" w:hAnsi="Arial" w:cs="Arial"/>
+          <w:szCs w:val="24"/>
+        </w:rPr>
+      </w:pPr>
+      <w:r>
+        <w:rPr>
+          <w:rFonts w:ascii="Arial" w:eastAsia="Adobe Fan Heiti Std B" w:hAnsi="Arial" w:cs="Arial"/>
+          <w:szCs w:val="24"/>
+        </w:rPr>
+        <w:t>Chris Ruiz</w:t>
+      </w:r>
+    </w:p>
+    <w:p>
+      <w:pPr>
+        <w:contextualSpacing/>
+        <w:rPr>
+          <w:rFonts w:ascii="Arial" w:eastAsia="Adobe Fan Heiti Std B" w:hAnsi="Arial" w:cs="Arial"/>
+          <w:szCs w:val="24"/>
+        </w:rPr>
+      </w:pPr>
+      <w:r>
+        <w:rPr>
+          <w:rFonts w:ascii="Arial" w:eastAsia="Adobe Fan Heiti Std B" w:hAnsi="Arial" w:cs="Arial"/>
+          <w:szCs w:val="24"/>
+        </w:rPr>
+        <w:t xml:space="preserve">Meghan </w:t>
+      </w:r>
+      <w:proofErr w:type="spellStart"/>
+      <w:r>
+        <w:rPr>
+          <w:rFonts w:ascii="Arial" w:eastAsia="Adobe Fan Heiti Std B" w:hAnsi="Arial" w:cs="Arial"/>
+          <w:szCs w:val="24"/>
+        </w:rPr>
+        <w:t>Haukaas</w:t>
+      </w:r>
+      <w:proofErr w:type="spellEnd"/>
+    </w:p>
+    <w:p>
+      <w:pPr>
+        <w:contextualSpacing/>
+        <w:rPr>
+          <w:rFonts w:ascii="Arial" w:eastAsia="Adobe Fan Heiti Std B" w:hAnsi="Arial" w:cs="Arial"/>
+          <w:szCs w:val="24"/>
+        </w:rPr>
+      </w:pPr>
+      <w:r>
+        <w:rPr>
+          <w:rFonts w:ascii="Arial" w:eastAsia="Adobe Fan Heiti Std B" w:hAnsi="Arial" w:cs="Arial"/>
+          <w:szCs w:val="24"/>
+        </w:rPr>
+        <w:t>Stephen Belden</w:t>
+      </w:r>
+    </w:p>
+    <w:p>
+      <w:pPr>
+        <w:contextualSpacing/>
+        <w:rPr>
+          <w:rFonts w:ascii="Arial" w:eastAsia="Adobe Fan Heiti Std B" w:hAnsi="Arial" w:cs="Arial"/>
+          <w:szCs w:val="24"/>
+        </w:rPr>
+      </w:pPr>
+      <w:r>
+        <w:rPr>
+          <w:rFonts w:ascii="Arial" w:eastAsia="Adobe Fan Heiti Std B" w:hAnsi="Arial" w:cs="Arial"/>
+          <w:szCs w:val="24"/>
+        </w:rPr>
+        <w:t>2015-Oct-19</w:t>
+      </w:r>
+    </w:p>
+    <w:p>
+      <w:pPr>
+        <w:contextualSpacing/>
+        <w:rPr>
+          <w:rFonts w:ascii="Arial" w:eastAsia="Adobe Fan Heiti Std B" w:hAnsi="Arial" w:cs="Arial"/>
+          <w:szCs w:val="24"/>
+        </w:rPr>
+      </w:pPr>
+    </w:p>
+    <w:p>
+      <w:pPr>
         <w:spacing w:after="0"/>
         <w:contextualSpacing/>
         <w:jc w:val="center"/>
         <w:rPr>
+          <w:rFonts w:ascii="Arial" w:hAnsi="Arial" w:cs="Arial"/>
           <w:b/>
-        </w:rPr>
-      </w:pPr>
-      <w:r>
-        <w:rPr>
+          <w:szCs w:val="24"/>
+        </w:rPr>
+      </w:pPr>
+      <w:r>
+        <w:rPr>
+          <w:rFonts w:ascii="Arial" w:eastAsia="Adobe Fan Heiti Std B" w:hAnsi="Arial" w:cs="Arial"/>
           <w:b/>
+          <w:szCs w:val="24"/>
+        </w:rPr>
+        <w:t>Finding Collinear Points</w:t>
+      </w:r>
+      <w:r>
+        <w:rPr>
+          <w:rFonts w:ascii="Arial" w:eastAsia="Adobe Fan Heiti Std B" w:hAnsi="Arial" w:cs="Arial"/>
+          <w:b/>
+          <w:szCs w:val="24"/>
+        </w:rPr>
+        <w:t xml:space="preserve"> </w:t>
+      </w:r>
+      <w:r>
+        <w:rPr>
+          <w:rFonts w:ascii="Arial" w:hAnsi="Arial" w:cs="Arial"/>
+          <w:b/>
+          <w:szCs w:val="24"/>
+        </w:rPr>
+        <w:t>Test</w:t>
+      </w:r>
+      <w:r>
+        <w:rPr>
+          <w:rFonts w:ascii="Arial" w:hAnsi="Arial" w:cs="Arial"/>
+          <w:b/>
+          <w:szCs w:val="24"/>
+        </w:rPr>
+        <w:t>s &amp; Discussion</w:t>
+      </w:r>
+    </w:p>
+    <w:p>
+      <w:pPr>
+        <w:spacing w:after="0"/>
+        <w:contextualSpacing/>
+        <w:rPr>
+          <w:rFonts w:ascii="Arial" w:hAnsi="Arial" w:cs="Arial"/>
+          <w:b/>
+          <w:szCs w:val="24"/>
+        </w:rPr>
+      </w:pPr>
+    </w:p>
+    <w:p>
+      <w:pPr>
+        <w:spacing w:after="0"/>
+        <w:contextualSpacing/>
+        <w:rPr>
+          <w:rFonts w:ascii="Arial" w:hAnsi="Arial" w:cs="Arial"/>
+          <w:b/>
+          <w:szCs w:val="24"/>
+        </w:rPr>
+      </w:pPr>
+      <w:r>
+        <w:rPr>
+          <w:rFonts w:ascii="Arial" w:hAnsi="Arial" w:cs="Arial"/>
+          <w:b/>
+          <w:szCs w:val="24"/>
         </w:rPr>
         <w:t>Test Cases</w:t>
       </w:r>
@@ -26,26 +166,40 @@
           <w:numId w:val="1"/>
         </w:numPr>
         <w:spacing w:after="0"/>
-      </w:pPr>
-      <w:r>
+        <w:rPr>
+          <w:rFonts w:ascii="Arial" w:hAnsi="Arial" w:cs="Arial"/>
+          <w:szCs w:val="24"/>
+        </w:rPr>
+      </w:pPr>
+      <w:r>
+        <w:rPr>
+          <w:rFonts w:ascii="Arial" w:hAnsi="Arial" w:cs="Arial"/>
+          <w:szCs w:val="24"/>
+        </w:rPr>
         <w:t>Zero points in the list</w:t>
       </w:r>
       <w:r>
+        <w:rPr>
+          <w:rFonts w:ascii="Arial" w:hAnsi="Arial" w:cs="Arial"/>
+          <w:szCs w:val="24"/>
+        </w:rPr>
         <w:br/>
-        <w:t>Points:</w:t>
-      </w:r>
-      <w:r>
-        <w:t xml:space="preserve"> </w:t>
-      </w:r>
-      <w:r>
-        <w:t>(0,0) (1,1) (2,2) (3,3) (4,4)</w:t>
-      </w:r>
-      <w:r>
-        <w:t xml:space="preserve"> (10,5) (6,3) (4,2) (8,4) (3,9)</w:t>
-      </w:r>
-      <w:bookmarkStart w:id="0" w:name="_GoBack"/>
-      <w:bookmarkEnd w:id="0"/>
-      <w:r>
+        <w:t>Points</w:t>
+      </w:r>
+      <w:proofErr w:type="gramStart"/>
+      <w:r>
+        <w:rPr>
+          <w:rFonts w:ascii="Arial" w:hAnsi="Arial" w:cs="Arial"/>
+          <w:szCs w:val="24"/>
+        </w:rPr>
+        <w:t>:</w:t>
+      </w:r>
+      <w:proofErr w:type="gramEnd"/>
+      <w:r>
+        <w:rPr>
+          <w:rFonts w:ascii="Arial" w:hAnsi="Arial" w:cs="Arial"/>
+          <w:szCs w:val="24"/>
+        </w:rPr>
         <w:br/>
         <w:t>Expected output: Not enough collinear points.</w:t>
       </w:r>
@@ -54,6 +208,10 @@
       <w:pPr>
         <w:pStyle w:val="ListParagraph"/>
         <w:spacing w:after="0"/>
+        <w:rPr>
+          <w:rFonts w:ascii="Arial" w:hAnsi="Arial" w:cs="Arial"/>
+          <w:szCs w:val="24"/>
+        </w:rPr>
       </w:pPr>
     </w:p>
     <w:p>
@@ -64,20 +222,65 @@
           <w:numId w:val="1"/>
         </w:numPr>
         <w:spacing w:after="0"/>
-      </w:pPr>
-      <w:r>
-        <w:t>No lines of more than 2 collinear points.</w:t>
-      </w:r>
-      <w:r>
+        <w:rPr>
+          <w:rFonts w:ascii="Arial" w:hAnsi="Arial" w:cs="Arial"/>
+          <w:szCs w:val="24"/>
+        </w:rPr>
+      </w:pPr>
+      <w:r>
+        <w:rPr>
+          <w:rFonts w:ascii="Arial" w:hAnsi="Arial" w:cs="Arial"/>
+          <w:szCs w:val="24"/>
+        </w:rPr>
+        <w:t xml:space="preserve">No lines </w:t>
+      </w:r>
+      <w:r>
+        <w:rPr>
+          <w:rFonts w:ascii="Arial" w:hAnsi="Arial" w:cs="Arial"/>
+          <w:szCs w:val="24"/>
+        </w:rPr>
+        <w:t>of more than 2 collinear points.</w:t>
+      </w:r>
+      <w:r>
+        <w:rPr>
+          <w:rFonts w:ascii="Arial" w:hAnsi="Arial" w:cs="Arial"/>
+          <w:szCs w:val="24"/>
+        </w:rPr>
         <w:br/>
       </w:r>
       <w:r>
-        <w:t>Points: (0,0) (1,1) (1,2) (2,3) (0,2) (10,0) (5,3) (2,6) (2,8) (0,6)</w:t>
-      </w:r>
-      <w:r>
+        <w:rPr>
+          <w:rFonts w:ascii="Arial" w:hAnsi="Arial" w:cs="Arial"/>
+          <w:szCs w:val="24"/>
+        </w:rPr>
+        <w:t>Points: (0,0) (1,1) (1,</w:t>
+      </w:r>
+      <w:r>
+        <w:rPr>
+          <w:rFonts w:ascii="Arial" w:hAnsi="Arial" w:cs="Arial"/>
+          <w:szCs w:val="24"/>
+        </w:rPr>
+        <w:t>2) (2,3) (0,2) (10,0) (5,3) (8,2</w:t>
+      </w:r>
+      <w:r>
+        <w:rPr>
+          <w:rFonts w:ascii="Arial" w:hAnsi="Arial" w:cs="Arial"/>
+          <w:szCs w:val="24"/>
+        </w:rPr>
+        <w:t>) (2,8) (0,6)</w:t>
+      </w:r>
+      <w:r>
+        <w:rPr>
+          <w:rFonts w:ascii="Arial" w:hAnsi="Arial" w:cs="Arial"/>
+          <w:szCs w:val="24"/>
+        </w:rPr>
         <w:br/>
       </w:r>
       <w:r>
+        <w:rPr>
+          <w:rFonts w:ascii="Arial" w:hAnsi="Arial" w:cs="Arial"/>
+          <w:szCs w:val="24"/>
+        </w:rPr>
         <w:t>Expected output: Not enough collinear points.</w:t>
       </w:r>
     </w:p>
@@ -85,6 +288,10 @@
       <w:pPr>
         <w:pStyle w:val="ListParagraph"/>
         <w:spacing w:after="0"/>
+        <w:rPr>
+          <w:rFonts w:ascii="Arial" w:hAnsi="Arial" w:cs="Arial"/>
+          <w:szCs w:val="24"/>
+        </w:rPr>
       </w:pPr>
     </w:p>
     <w:p>
@@ -95,26 +302,58 @@
           <w:numId w:val="1"/>
         </w:numPr>
         <w:spacing w:after="0"/>
-      </w:pPr>
-      <w:r>
+        <w:rPr>
+          <w:rFonts w:ascii="Arial" w:hAnsi="Arial" w:cs="Arial"/>
+          <w:szCs w:val="24"/>
+        </w:rPr>
+      </w:pPr>
+      <w:r>
+        <w:rPr>
+          <w:rFonts w:ascii="Arial" w:hAnsi="Arial" w:cs="Arial"/>
+          <w:szCs w:val="24"/>
+        </w:rPr>
         <w:t>No lines of more than 3 collinear points.</w:t>
       </w:r>
       <w:r>
+        <w:rPr>
+          <w:rFonts w:ascii="Arial" w:hAnsi="Arial" w:cs="Arial"/>
+          <w:szCs w:val="24"/>
+        </w:rPr>
         <w:br/>
       </w:r>
       <w:r>
+        <w:rPr>
+          <w:rFonts w:ascii="Arial" w:hAnsi="Arial" w:cs="Arial"/>
+          <w:szCs w:val="24"/>
+        </w:rPr>
         <w:t>Points: (0,0) (1,1) (2,2) (2,3) (0,2) (10,5) (5,3) (2,4) (2,8) (2,</w:t>
       </w:r>
       <w:r>
+        <w:rPr>
+          <w:rFonts w:ascii="Arial" w:hAnsi="Arial" w:cs="Arial"/>
+          <w:szCs w:val="24"/>
+        </w:rPr>
         <w:t>1</w:t>
       </w:r>
       <w:r>
+        <w:rPr>
+          <w:rFonts w:ascii="Arial" w:hAnsi="Arial" w:cs="Arial"/>
+          <w:szCs w:val="24"/>
+        </w:rPr>
         <w:t>)</w:t>
       </w:r>
       <w:r>
+        <w:rPr>
+          <w:rFonts w:ascii="Arial" w:hAnsi="Arial" w:cs="Arial"/>
+          <w:szCs w:val="24"/>
+        </w:rPr>
         <w:br/>
       </w:r>
       <w:r>
+        <w:rPr>
+          <w:rFonts w:ascii="Arial" w:hAnsi="Arial" w:cs="Arial"/>
+          <w:szCs w:val="24"/>
+        </w:rPr>
         <w:t>Expected output: Not enough collinear points.</w:t>
       </w:r>
     </w:p>
@@ -122,6 +361,10 @@
       <w:pPr>
         <w:pStyle w:val="ListParagraph"/>
         <w:spacing w:after="0"/>
+        <w:rPr>
+          <w:rFonts w:ascii="Arial" w:hAnsi="Arial" w:cs="Arial"/>
+          <w:szCs w:val="24"/>
+        </w:rPr>
       </w:pPr>
     </w:p>
     <w:p>
@@ -132,54 +375,174 @@
           <w:numId w:val="1"/>
         </w:numPr>
         <w:spacing w:after="0"/>
-      </w:pPr>
-      <w:r>
+        <w:rPr>
+          <w:rFonts w:ascii="Arial" w:hAnsi="Arial" w:cs="Arial"/>
+          <w:szCs w:val="24"/>
+        </w:rPr>
+      </w:pPr>
+      <w:r>
+        <w:rPr>
+          <w:rFonts w:ascii="Arial" w:hAnsi="Arial" w:cs="Arial"/>
+          <w:szCs w:val="24"/>
+        </w:rPr>
         <w:t>Lines of 4 or more collinear points.</w:t>
       </w:r>
       <w:r>
+        <w:rPr>
+          <w:rFonts w:ascii="Arial" w:hAnsi="Arial" w:cs="Arial"/>
+          <w:szCs w:val="24"/>
+        </w:rPr>
         <w:br/>
       </w:r>
       <w:r>
+        <w:rPr>
+          <w:rFonts w:ascii="Arial" w:hAnsi="Arial" w:cs="Arial"/>
+          <w:szCs w:val="24"/>
+        </w:rPr>
         <w:t>Points: (0,0) (1,1) (2,2) (3,3) (4,4) (10,5) (6,3) (4,2</w:t>
       </w:r>
       <w:r>
+        <w:rPr>
+          <w:rFonts w:ascii="Arial" w:hAnsi="Arial" w:cs="Arial"/>
+          <w:szCs w:val="24"/>
+        </w:rPr>
         <w:t>) (8,4</w:t>
       </w:r>
       <w:r>
+        <w:rPr>
+          <w:rFonts w:ascii="Arial" w:hAnsi="Arial" w:cs="Arial"/>
+          <w:szCs w:val="24"/>
+        </w:rPr>
         <w:t>) (</w:t>
       </w:r>
       <w:r>
+        <w:rPr>
+          <w:rFonts w:ascii="Arial" w:hAnsi="Arial" w:cs="Arial"/>
+          <w:szCs w:val="24"/>
+        </w:rPr>
         <w:t>3,9</w:t>
       </w:r>
       <w:r>
+        <w:rPr>
+          <w:rFonts w:ascii="Arial" w:hAnsi="Arial" w:cs="Arial"/>
+          <w:szCs w:val="24"/>
+        </w:rPr>
         <w:t>)</w:t>
       </w:r>
       <w:r>
+        <w:rPr>
+          <w:rFonts w:ascii="Arial" w:hAnsi="Arial" w:cs="Arial"/>
+          <w:szCs w:val="24"/>
+        </w:rPr>
         <w:br/>
         <w:t>Expected output: Line A</w:t>
       </w:r>
       <w:r>
+        <w:rPr>
+          <w:rFonts w:ascii="Arial" w:hAnsi="Arial" w:cs="Arial"/>
+          <w:szCs w:val="24"/>
+        </w:rPr>
         <w:t>:</w:t>
       </w:r>
       <w:r>
+        <w:rPr>
+          <w:rFonts w:ascii="Arial" w:hAnsi="Arial" w:cs="Arial"/>
+          <w:szCs w:val="24"/>
+        </w:rPr>
         <w:t xml:space="preserve"> Points at (0,0) (1,1) (2,2) (3,3) (4,4) are collinear.</w:t>
       </w:r>
       <w:r>
+        <w:rPr>
+          <w:rFonts w:ascii="Arial" w:hAnsi="Arial" w:cs="Arial"/>
+          <w:szCs w:val="24"/>
+        </w:rPr>
         <w:br/>
         <w:t xml:space="preserve">Line B: </w:t>
       </w:r>
       <w:r>
+        <w:rPr>
+          <w:rFonts w:ascii="Arial" w:hAnsi="Arial" w:cs="Arial"/>
+          <w:szCs w:val="24"/>
+        </w:rPr>
         <w:t>P</w:t>
       </w:r>
       <w:r>
-        <w:t>oints at (10,5) (6,3) (4,2) (8,4</w:t>
-      </w:r>
-      <w:r>
+        <w:rPr>
+          <w:rFonts w:ascii="Arial" w:hAnsi="Arial" w:cs="Arial"/>
+          <w:szCs w:val="24"/>
+        </w:rPr>
+        <w:t>oints at (10</w:t>
+      </w:r>
+      <w:proofErr w:type="gramStart"/>
+      <w:r>
+        <w:rPr>
+          <w:rFonts w:ascii="Arial" w:hAnsi="Arial" w:cs="Arial"/>
+          <w:szCs w:val="24"/>
+        </w:rPr>
+        <w:t>,5</w:t>
+      </w:r>
+      <w:proofErr w:type="gramEnd"/>
+      <w:r>
+        <w:rPr>
+          <w:rFonts w:ascii="Arial" w:hAnsi="Arial" w:cs="Arial"/>
+          <w:szCs w:val="24"/>
+        </w:rPr>
+        <w:t>) (6,3) (4,2) (8,4</w:t>
+      </w:r>
+      <w:r>
+        <w:rPr>
+          <w:rFonts w:ascii="Arial" w:hAnsi="Arial" w:cs="Arial"/>
+          <w:szCs w:val="24"/>
+        </w:rPr>
         <w:t>) are collinear</w:t>
       </w:r>
       <w:r>
+        <w:rPr>
+          <w:rFonts w:ascii="Arial" w:hAnsi="Arial" w:cs="Arial"/>
+          <w:szCs w:val="24"/>
+        </w:rPr>
         <w:t>.</w:t>
       </w:r>
+    </w:p>
+    <w:p>
+      <w:pPr>
+        <w:pStyle w:val="ListParagraph"/>
+        <w:rPr>
+          <w:rFonts w:ascii="Arial" w:hAnsi="Arial" w:cs="Arial"/>
+          <w:szCs w:val="24"/>
+        </w:rPr>
+      </w:pPr>
+    </w:p>
+    <w:p>
+      <w:pPr>
+        <w:pStyle w:val="ListParagraph"/>
+        <w:numPr>
+          <w:ilvl w:val="0"/>
+          <w:numId w:val="1"/>
+        </w:numPr>
+        <w:spacing w:after="0"/>
+        <w:rPr>
+          <w:rFonts w:ascii="Arial" w:hAnsi="Arial" w:cs="Arial"/>
+          <w:szCs w:val="24"/>
+        </w:rPr>
+      </w:pPr>
+      <w:r>
+        <w:rPr>
+          <w:rFonts w:ascii="Arial" w:hAnsi="Arial" w:cs="Arial"/>
+          <w:szCs w:val="24"/>
+        </w:rPr>
+        <w:t>Two parallel collinear lines</w:t>
+      </w:r>
+      <w:r>
+        <w:rPr>
+          <w:rFonts w:ascii="Arial" w:hAnsi="Arial" w:cs="Arial"/>
+          <w:szCs w:val="24"/>
+        </w:rPr>
+        <w:br/>
+        <w:t xml:space="preserve">Points: </w:t>
+      </w:r>
+      <w:bookmarkStart w:id="0" w:name="_GoBack"/>
+      <w:bookmarkEnd w:id="0"/>
     </w:p>
     <w:sectPr>
       <w:pgSz w:w="12240" w:h="15840"/>

</xml_diff>

<commit_message>
Fixed test case 2 again
Turns out it had another group of 3 collinear points
</commit_message>
<xml_diff>
--- a/Test Cases.docx
+++ b/Test Cases.docx
@@ -267,7 +267,23 @@
           <w:rFonts w:ascii="Arial" w:hAnsi="Arial" w:cs="Arial"/>
           <w:szCs w:val="24"/>
         </w:rPr>
-        <w:t>) (2,8) (0,6)</w:t>
+        <w:t>) (2,8)</w:t>
+      </w:r>
+      <w:r>
+        <w:rPr>
+          <w:rFonts w:ascii="Arial" w:hAnsi="Arial" w:cs="Arial"/>
+          <w:szCs w:val="24"/>
+        </w:rPr>
+        <w:t xml:space="preserve"> (6,7</w:t>
+      </w:r>
+      <w:bookmarkStart w:id="0" w:name="_GoBack"/>
+      <w:bookmarkEnd w:id="0"/>
+      <w:r>
+        <w:rPr>
+          <w:rFonts w:ascii="Arial" w:hAnsi="Arial" w:cs="Arial"/>
+          <w:szCs w:val="24"/>
+        </w:rPr>
+        <w:t>)</w:t>
       </w:r>
       <w:r>
         <w:rPr>
@@ -541,8 +557,6 @@
         <w:br/>
         <w:t xml:space="preserve">Points: </w:t>
       </w:r>
-      <w:bookmarkStart w:id="0" w:name="_GoBack"/>
-      <w:bookmarkEnd w:id="0"/>
     </w:p>
     <w:sectPr>
       <w:pgSz w:w="12240" w:h="15840"/>

</xml_diff>

<commit_message>
Fixed test case 3
It contained a group of 5 collinear points.
Testing this case revealed issue #16
</commit_message>
<xml_diff>
--- a/Test Cases.docx
+++ b/Test Cases.docx
@@ -276,8 +276,6 @@
         </w:rPr>
         <w:t xml:space="preserve"> (6,7</w:t>
       </w:r>
-      <w:bookmarkStart w:id="0" w:name="_GoBack"/>
-      <w:bookmarkEnd w:id="0"/>
       <w:r>
         <w:rPr>
           <w:rFonts w:ascii="Arial" w:hAnsi="Arial" w:cs="Arial"/>
@@ -342,14 +340,28 @@
           <w:rFonts w:ascii="Arial" w:hAnsi="Arial" w:cs="Arial"/>
           <w:szCs w:val="24"/>
         </w:rPr>
-        <w:t>Points: (0,0) (1,1) (2,2) (2,3) (0,2) (10,5) (5,3) (2,4) (2,8) (2,</w:t>
-      </w:r>
-      <w:r>
-        <w:rPr>
-          <w:rFonts w:ascii="Arial" w:hAnsi="Arial" w:cs="Arial"/>
-          <w:szCs w:val="24"/>
-        </w:rPr>
-        <w:t>1</w:t>
+        <w:t>Points: (0,0) (1,1) (2,2) (</w:t>
+      </w:r>
+      <w:r>
+        <w:rPr>
+          <w:rFonts w:ascii="Arial" w:hAnsi="Arial" w:cs="Arial"/>
+          <w:szCs w:val="24"/>
+        </w:rPr>
+        <w:t>2,3) (0,2) (10,5) (5,3) (2,4) (3,8) (5</w:t>
+      </w:r>
+      <w:r>
+        <w:rPr>
+          <w:rFonts w:ascii="Arial" w:hAnsi="Arial" w:cs="Arial"/>
+          <w:szCs w:val="24"/>
+        </w:rPr>
+        <w:t>,</w:t>
+      </w:r>
+      <w:r>
+        <w:rPr>
+          <w:rFonts w:ascii="Arial" w:hAnsi="Arial" w:cs="Arial"/>
+          <w:szCs w:val="24"/>
+        </w:rPr>
+        <w:t>2</w:t>
       </w:r>
       <w:r>
         <w:rPr>
@@ -358,6 +370,8 @@
         </w:rPr>
         <w:t>)</w:t>
       </w:r>
+      <w:bookmarkStart w:id="0" w:name="_GoBack"/>
+      <w:bookmarkEnd w:id="0"/>
       <w:r>
         <w:rPr>
           <w:rFonts w:ascii="Arial" w:hAnsi="Arial" w:cs="Arial"/>

</xml_diff>

<commit_message>
Added test case 5: Two parallel lines
</commit_message>
<xml_diff>
--- a/Test Cases.docx
+++ b/Test Cases.docx
@@ -370,8 +370,6 @@
         </w:rPr>
         <w:t>)</w:t>
       </w:r>
-      <w:bookmarkStart w:id="0" w:name="_GoBack"/>
-      <w:bookmarkEnd w:id="0"/>
       <w:r>
         <w:rPr>
           <w:rFonts w:ascii="Arial" w:hAnsi="Arial" w:cs="Arial"/>
@@ -524,7 +522,21 @@
           <w:rFonts w:ascii="Arial" w:hAnsi="Arial" w:cs="Arial"/>
           <w:szCs w:val="24"/>
         </w:rPr>
-        <w:t>) are collinear</w:t>
+        <w:t>)</w:t>
+      </w:r>
+      <w:r>
+        <w:rPr>
+          <w:rFonts w:ascii="Arial" w:hAnsi="Arial" w:cs="Arial"/>
+          <w:szCs w:val="24"/>
+        </w:rPr>
+        <w:t xml:space="preserve"> (0,0)</w:t>
+      </w:r>
+      <w:r>
+        <w:rPr>
+          <w:rFonts w:ascii="Arial" w:hAnsi="Arial" w:cs="Arial"/>
+          <w:szCs w:val="24"/>
+        </w:rPr>
+        <w:t xml:space="preserve"> are collinear</w:t>
       </w:r>
       <w:r>
         <w:rPr>
@@ -569,8 +581,10 @@
           <w:szCs w:val="24"/>
         </w:rPr>
         <w:br/>
-        <w:t xml:space="preserve">Points: </w:t>
-      </w:r>
+        <w:t>Points: (0,1) (1,2) (2,3) (3,4) (4,5) (3,2) (4,3) (5,4) (6,5) (7,6)</w:t>
+      </w:r>
+      <w:bookmarkStart w:id="0" w:name="_GoBack"/>
+      <w:bookmarkEnd w:id="0"/>
     </w:p>
     <w:sectPr>
       <w:pgSz w:w="12240" w:h="15840"/>

</xml_diff>

<commit_message>
Ran test cases, put results into writeup
</commit_message>
<xml_diff>
--- a/Test Cases.docx
+++ b/Test Cases.docx
@@ -203,6 +203,37 @@
         <w:br/>
         <w:t>Expected output: Not enough collinear points.</w:t>
       </w:r>
+      <w:r>
+        <w:rPr>
+          <w:rFonts w:ascii="Arial" w:hAnsi="Arial" w:cs="Arial"/>
+          <w:szCs w:val="24"/>
+        </w:rPr>
+        <w:br/>
+        <w:t>Actual output</w:t>
+      </w:r>
+      <w:proofErr w:type="gramStart"/>
+      <w:r>
+        <w:rPr>
+          <w:rFonts w:ascii="Arial" w:hAnsi="Arial" w:cs="Arial"/>
+          <w:szCs w:val="24"/>
+        </w:rPr>
+        <w:t>:</w:t>
+      </w:r>
+      <w:proofErr w:type="gramEnd"/>
+      <w:r>
+        <w:rPr>
+          <w:rFonts w:ascii="Arial" w:hAnsi="Arial" w:cs="Arial"/>
+          <w:szCs w:val="24"/>
+        </w:rPr>
+        <w:br/>
+      </w:r>
+      <w:r>
+        <w:rPr>
+          <w:rFonts w:ascii="Courier New" w:hAnsi="Courier New" w:cs="Courier New"/>
+          <w:szCs w:val="24"/>
+        </w:rPr>
+        <w:t>Not enough input points to find collinear points.</w:t>
+      </w:r>
     </w:p>
     <w:p>
       <w:pPr>
@@ -297,6 +328,43 @@
         </w:rPr>
         <w:t>Expected output: Not enough collinear points.</w:t>
       </w:r>
+      <w:r>
+        <w:rPr>
+          <w:rFonts w:ascii="Arial" w:hAnsi="Arial" w:cs="Arial"/>
+          <w:szCs w:val="24"/>
+        </w:rPr>
+        <w:br/>
+      </w:r>
+      <w:r>
+        <w:rPr>
+          <w:rFonts w:ascii="Arial" w:hAnsi="Arial" w:cs="Arial"/>
+          <w:szCs w:val="24"/>
+        </w:rPr>
+        <w:t>Actual output</w:t>
+      </w:r>
+      <w:proofErr w:type="gramStart"/>
+      <w:r>
+        <w:rPr>
+          <w:rFonts w:ascii="Arial" w:hAnsi="Arial" w:cs="Arial"/>
+          <w:szCs w:val="24"/>
+        </w:rPr>
+        <w:t>:</w:t>
+      </w:r>
+      <w:proofErr w:type="gramEnd"/>
+      <w:r>
+        <w:rPr>
+          <w:rFonts w:ascii="Arial" w:hAnsi="Arial" w:cs="Arial"/>
+          <w:szCs w:val="24"/>
+        </w:rPr>
+        <w:br/>
+      </w:r>
+      <w:r>
+        <w:rPr>
+          <w:rFonts w:ascii="Courier New" w:hAnsi="Courier New" w:cs="Courier New"/>
+          <w:szCs w:val="24"/>
+        </w:rPr>
+        <w:t>No groups of 4 or more collinear points.</w:t>
+      </w:r>
     </w:p>
     <w:p>
       <w:pPr>
@@ -384,6 +452,43 @@
         </w:rPr>
         <w:t>Expected output: Not enough collinear points.</w:t>
       </w:r>
+      <w:r>
+        <w:rPr>
+          <w:rFonts w:ascii="Arial" w:hAnsi="Arial" w:cs="Arial"/>
+          <w:szCs w:val="24"/>
+        </w:rPr>
+        <w:br/>
+      </w:r>
+      <w:r>
+        <w:rPr>
+          <w:rFonts w:ascii="Arial" w:hAnsi="Arial" w:cs="Arial"/>
+          <w:szCs w:val="24"/>
+        </w:rPr>
+        <w:t>Actual output</w:t>
+      </w:r>
+      <w:proofErr w:type="gramStart"/>
+      <w:r>
+        <w:rPr>
+          <w:rFonts w:ascii="Arial" w:hAnsi="Arial" w:cs="Arial"/>
+          <w:szCs w:val="24"/>
+        </w:rPr>
+        <w:t>:</w:t>
+      </w:r>
+      <w:proofErr w:type="gramEnd"/>
+      <w:r>
+        <w:rPr>
+          <w:rFonts w:ascii="Arial" w:hAnsi="Arial" w:cs="Arial"/>
+          <w:szCs w:val="24"/>
+        </w:rPr>
+        <w:br/>
+      </w:r>
+      <w:r>
+        <w:rPr>
+          <w:rFonts w:ascii="Courier New" w:hAnsi="Courier New" w:cs="Courier New"/>
+          <w:szCs w:val="24"/>
+        </w:rPr>
+        <w:t>No groups of 4 or more collinear points.</w:t>
+      </w:r>
     </w:p>
     <w:p>
       <w:pPr>
@@ -404,7 +509,7 @@
         </w:numPr>
         <w:spacing w:after="0"/>
         <w:rPr>
-          <w:rFonts w:ascii="Arial" w:hAnsi="Arial" w:cs="Arial"/>
+          <w:rFonts w:ascii="Courier New" w:hAnsi="Courier New" w:cs="Courier New"/>
           <w:szCs w:val="24"/>
         </w:rPr>
       </w:pPr>
@@ -544,6 +649,92 @@
           <w:szCs w:val="24"/>
         </w:rPr>
         <w:t>.</w:t>
+      </w:r>
+      <w:r>
+        <w:rPr>
+          <w:rFonts w:ascii="Arial" w:hAnsi="Arial" w:cs="Arial"/>
+          <w:szCs w:val="24"/>
+        </w:rPr>
+        <w:br/>
+      </w:r>
+      <w:r>
+        <w:rPr>
+          <w:rFonts w:ascii="Arial" w:hAnsi="Arial" w:cs="Arial"/>
+          <w:szCs w:val="24"/>
+        </w:rPr>
+        <w:t>Actual output:</w:t>
+      </w:r>
+      <w:r>
+        <w:rPr>
+          <w:rFonts w:ascii="Arial" w:hAnsi="Arial" w:cs="Arial"/>
+          <w:szCs w:val="24"/>
+        </w:rPr>
+        <w:br/>
+      </w:r>
+      <w:r>
+        <w:rPr>
+          <w:rFonts w:ascii="Courier New" w:hAnsi="Courier New" w:cs="Courier New"/>
+          <w:szCs w:val="24"/>
+        </w:rPr>
+        <w:t>Line 1 has 5 collinear points: (0, 0), (6, 3),</w:t>
+      </w:r>
+      <w:r>
+        <w:rPr>
+          <w:rFonts w:ascii="Courier New" w:hAnsi="Courier New" w:cs="Courier New"/>
+          <w:szCs w:val="24"/>
+        </w:rPr>
+        <w:br/>
+      </w:r>
+      <w:r>
+        <w:rPr>
+          <w:rFonts w:ascii="Courier New" w:hAnsi="Courier New" w:cs="Courier New"/>
+          <w:szCs w:val="24"/>
+        </w:rPr>
+        <w:t xml:space="preserve">        (10, 5), (4, 2), (8, 4),</w:t>
+      </w:r>
+    </w:p>
+    <w:p>
+      <w:pPr>
+        <w:pStyle w:val="ListParagraph"/>
+        <w:spacing w:after="0"/>
+        <w:rPr>
+          <w:rFonts w:ascii="Courier New" w:hAnsi="Courier New" w:cs="Courier New"/>
+          <w:szCs w:val="24"/>
+        </w:rPr>
+      </w:pPr>
+    </w:p>
+    <w:p>
+      <w:pPr>
+        <w:pStyle w:val="ListParagraph"/>
+        <w:spacing w:after="0"/>
+        <w:rPr>
+          <w:rFonts w:ascii="Courier New" w:hAnsi="Courier New" w:cs="Courier New"/>
+          <w:szCs w:val="24"/>
+        </w:rPr>
+      </w:pPr>
+      <w:r>
+        <w:rPr>
+          <w:rFonts w:ascii="Courier New" w:hAnsi="Courier New" w:cs="Courier New"/>
+          <w:szCs w:val="24"/>
+        </w:rPr>
+        <w:t>Line 2 has 5 collinear points: (0, 0), (2, 2),</w:t>
+      </w:r>
+    </w:p>
+    <w:p>
+      <w:pPr>
+        <w:pStyle w:val="ListParagraph"/>
+        <w:spacing w:after="0"/>
+        <w:rPr>
+          <w:rFonts w:ascii="Courier New" w:hAnsi="Courier New" w:cs="Courier New"/>
+          <w:szCs w:val="24"/>
+        </w:rPr>
+      </w:pPr>
+      <w:r>
+        <w:rPr>
+          <w:rFonts w:ascii="Courier New" w:hAnsi="Courier New" w:cs="Courier New"/>
+          <w:szCs w:val="24"/>
+        </w:rPr>
+        <w:t xml:space="preserve">        (3, 3), (4, 4), (1, 1),</w:t>
       </w:r>
     </w:p>
     <w:p>
@@ -564,7 +755,7 @@
         </w:numPr>
         <w:spacing w:after="0"/>
         <w:rPr>
-          <w:rFonts w:ascii="Arial" w:hAnsi="Arial" w:cs="Arial"/>
+          <w:rFonts w:ascii="Courier New" w:hAnsi="Courier New" w:cs="Courier New"/>
           <w:szCs w:val="24"/>
         </w:rPr>
       </w:pPr>
@@ -582,9 +773,143 @@
         </w:rPr>
         <w:br/>
         <w:t>Points: (0,1) (1,2) (2,3) (3,4) (4,5) (3,2) (4,3) (5,4) (6,5) (7,6)</w:t>
+      </w:r>
+      <w:r>
+        <w:rPr>
+          <w:rFonts w:ascii="Arial" w:hAnsi="Arial" w:cs="Arial"/>
+          <w:szCs w:val="24"/>
+        </w:rPr>
+        <w:br/>
+        <w:t xml:space="preserve">Expected output: Line A: Points at </w:t>
+      </w:r>
+      <w:r>
+        <w:rPr>
+          <w:rFonts w:ascii="Arial" w:hAnsi="Arial" w:cs="Arial"/>
+          <w:szCs w:val="24"/>
+        </w:rPr>
+        <w:t>(0,1) (1,2) (2,3) (3,4) (4,5)</w:t>
+      </w:r>
+      <w:r>
+        <w:rPr>
+          <w:rFonts w:ascii="Arial" w:hAnsi="Arial" w:cs="Arial"/>
+          <w:szCs w:val="24"/>
+        </w:rPr>
+        <w:t xml:space="preserve"> are collinear.</w:t>
+      </w:r>
+      <w:r>
+        <w:rPr>
+          <w:rFonts w:ascii="Arial" w:hAnsi="Arial" w:cs="Arial"/>
+          <w:szCs w:val="24"/>
+        </w:rPr>
+        <w:br/>
+        <w:t xml:space="preserve">Line B: Points at </w:t>
+      </w:r>
+      <w:r>
+        <w:rPr>
+          <w:rFonts w:ascii="Arial" w:hAnsi="Arial" w:cs="Arial"/>
+          <w:szCs w:val="24"/>
+        </w:rPr>
+        <w:t>(3,2) (4,3) (5,4) (6,5) (7,6)</w:t>
+      </w:r>
+      <w:r>
+        <w:rPr>
+          <w:rFonts w:ascii="Arial" w:hAnsi="Arial" w:cs="Arial"/>
+          <w:szCs w:val="24"/>
+        </w:rPr>
+        <w:t xml:space="preserve"> are collinear.</w:t>
+      </w:r>
+      <w:r>
+        <w:rPr>
+          <w:rFonts w:ascii="Arial" w:hAnsi="Arial" w:cs="Arial"/>
+          <w:szCs w:val="24"/>
+        </w:rPr>
+        <w:br/>
+      </w:r>
+      <w:r>
+        <w:rPr>
+          <w:rFonts w:ascii="Arial" w:hAnsi="Arial" w:cs="Arial"/>
+          <w:szCs w:val="24"/>
+        </w:rPr>
+        <w:lastRenderedPageBreak/>
+        <w:t>Actual output:</w:t>
       </w:r>
       <w:bookmarkStart w:id="0" w:name="_GoBack"/>
       <w:bookmarkEnd w:id="0"/>
+      <w:r>
+        <w:rPr>
+          <w:rFonts w:ascii="Arial" w:hAnsi="Arial" w:cs="Arial"/>
+          <w:szCs w:val="24"/>
+        </w:rPr>
+        <w:br/>
+      </w:r>
+      <w:r>
+        <w:rPr>
+          <w:rFonts w:ascii="Courier New" w:hAnsi="Courier New" w:cs="Courier New"/>
+          <w:szCs w:val="24"/>
+        </w:rPr>
+        <w:t>Line 1 has 5 collinear points: (0, 1), (1, 2),</w:t>
+      </w:r>
+    </w:p>
+    <w:p>
+      <w:pPr>
+        <w:pStyle w:val="ListParagraph"/>
+        <w:spacing w:after="0"/>
+        <w:rPr>
+          <w:rFonts w:ascii="Courier New" w:hAnsi="Courier New" w:cs="Courier New"/>
+          <w:szCs w:val="24"/>
+        </w:rPr>
+      </w:pPr>
+      <w:r>
+        <w:rPr>
+          <w:rFonts w:ascii="Courier New" w:hAnsi="Courier New" w:cs="Courier New"/>
+          <w:szCs w:val="24"/>
+        </w:rPr>
+        <w:t xml:space="preserve">        (2, 3), (3, 4), (4, 5),</w:t>
+      </w:r>
+    </w:p>
+    <w:p>
+      <w:pPr>
+        <w:pStyle w:val="ListParagraph"/>
+        <w:spacing w:after="0"/>
+        <w:rPr>
+          <w:rFonts w:ascii="Courier New" w:hAnsi="Courier New" w:cs="Courier New"/>
+          <w:szCs w:val="24"/>
+        </w:rPr>
+      </w:pPr>
+    </w:p>
+    <w:p>
+      <w:pPr>
+        <w:pStyle w:val="ListParagraph"/>
+        <w:spacing w:after="0"/>
+        <w:rPr>
+          <w:rFonts w:ascii="Courier New" w:hAnsi="Courier New" w:cs="Courier New"/>
+          <w:szCs w:val="24"/>
+        </w:rPr>
+      </w:pPr>
+      <w:r>
+        <w:rPr>
+          <w:rFonts w:ascii="Courier New" w:hAnsi="Courier New" w:cs="Courier New"/>
+          <w:szCs w:val="24"/>
+        </w:rPr>
+        <w:t>Line 2 has 5 collinear points: (3, 2), (4, 3),</w:t>
+      </w:r>
+    </w:p>
+    <w:p>
+      <w:pPr>
+        <w:pStyle w:val="ListParagraph"/>
+        <w:spacing w:after="0"/>
+        <w:rPr>
+          <w:rFonts w:ascii="Courier New" w:hAnsi="Courier New" w:cs="Courier New"/>
+          <w:szCs w:val="24"/>
+        </w:rPr>
+      </w:pPr>
+      <w:r>
+        <w:rPr>
+          <w:rFonts w:ascii="Courier New" w:hAnsi="Courier New" w:cs="Courier New"/>
+          <w:szCs w:val="24"/>
+        </w:rPr>
+        <w:t xml:space="preserve">        (5, 4), (6, 5), (7, 6),</w:t>
+      </w:r>
     </w:p>
     <w:sectPr>
       <w:pgSz w:w="12240" w:h="15840"/>

</xml_diff>

<commit_message>
Added test case 6, Fixed issue #16
Test case 6 tests issue #16
</commit_message>
<xml_diff>
--- a/Test Cases.docx
+++ b/Test Cases.docx
@@ -518,7 +518,14 @@
           <w:rFonts w:ascii="Arial" w:hAnsi="Arial" w:cs="Arial"/>
           <w:szCs w:val="24"/>
         </w:rPr>
-        <w:t>Lines of 4 or more collinear points.</w:t>
+        <w:t>L</w:t>
+      </w:r>
+      <w:r>
+        <w:rPr>
+          <w:rFonts w:ascii="Arial" w:hAnsi="Arial" w:cs="Arial"/>
+          <w:szCs w:val="24"/>
+        </w:rPr>
+        <w:t>ines of 4 or more collinear points.</w:t>
       </w:r>
       <w:r>
         <w:rPr>
@@ -833,83 +840,122 @@
         <w:lastRenderedPageBreak/>
         <w:t>Actual output:</w:t>
       </w:r>
+      <w:r>
+        <w:rPr>
+          <w:rFonts w:ascii="Arial" w:hAnsi="Arial" w:cs="Arial"/>
+          <w:szCs w:val="24"/>
+        </w:rPr>
+        <w:br/>
+      </w:r>
+      <w:r>
+        <w:rPr>
+          <w:rFonts w:ascii="Courier New" w:hAnsi="Courier New" w:cs="Courier New"/>
+          <w:szCs w:val="24"/>
+        </w:rPr>
+        <w:t>Line 1 has 5 collinear points: (0, 1), (1, 2),</w:t>
+      </w:r>
+    </w:p>
+    <w:p>
+      <w:pPr>
+        <w:pStyle w:val="ListParagraph"/>
+        <w:spacing w:after="0"/>
+        <w:rPr>
+          <w:rFonts w:ascii="Courier New" w:hAnsi="Courier New" w:cs="Courier New"/>
+          <w:szCs w:val="24"/>
+        </w:rPr>
+      </w:pPr>
+      <w:r>
+        <w:rPr>
+          <w:rFonts w:ascii="Courier New" w:hAnsi="Courier New" w:cs="Courier New"/>
+          <w:szCs w:val="24"/>
+        </w:rPr>
+        <w:t xml:space="preserve">        (2, 3), (3, 4), (4, 5),</w:t>
+      </w:r>
+    </w:p>
+    <w:p>
+      <w:pPr>
+        <w:pStyle w:val="ListParagraph"/>
+        <w:spacing w:after="0"/>
+        <w:rPr>
+          <w:rFonts w:ascii="Courier New" w:hAnsi="Courier New" w:cs="Courier New"/>
+          <w:szCs w:val="24"/>
+        </w:rPr>
+      </w:pPr>
+    </w:p>
+    <w:p>
+      <w:pPr>
+        <w:pStyle w:val="ListParagraph"/>
+        <w:spacing w:after="0"/>
+        <w:rPr>
+          <w:rFonts w:ascii="Courier New" w:hAnsi="Courier New" w:cs="Courier New"/>
+          <w:szCs w:val="24"/>
+        </w:rPr>
+      </w:pPr>
+      <w:r>
+        <w:rPr>
+          <w:rFonts w:ascii="Courier New" w:hAnsi="Courier New" w:cs="Courier New"/>
+          <w:szCs w:val="24"/>
+        </w:rPr>
+        <w:t>Line 2 has 5 collinear points: (3, 2), (4, 3),</w:t>
+      </w:r>
+    </w:p>
+    <w:p>
+      <w:pPr>
+        <w:pStyle w:val="ListParagraph"/>
+        <w:spacing w:after="0"/>
+        <w:rPr>
+          <w:rFonts w:ascii="Courier New" w:hAnsi="Courier New" w:cs="Courier New"/>
+          <w:szCs w:val="24"/>
+        </w:rPr>
+      </w:pPr>
+      <w:r>
+        <w:rPr>
+          <w:rFonts w:ascii="Courier New" w:hAnsi="Courier New" w:cs="Courier New"/>
+          <w:szCs w:val="24"/>
+        </w:rPr>
+        <w:t xml:space="preserve">        (5, 4), (6, 5), (7, 6),</w:t>
+      </w:r>
+    </w:p>
+    <w:p>
+      <w:pPr>
+        <w:pStyle w:val="ListParagraph"/>
+        <w:spacing w:after="0"/>
+        <w:rPr>
+          <w:rFonts w:ascii="Arial" w:hAnsi="Arial" w:cs="Arial"/>
+          <w:szCs w:val="24"/>
+        </w:rPr>
+      </w:pPr>
+    </w:p>
+    <w:p>
+      <w:pPr>
+        <w:pStyle w:val="ListParagraph"/>
+        <w:numPr>
+          <w:ilvl w:val="0"/>
+          <w:numId w:val="1"/>
+        </w:numPr>
+        <w:spacing w:after="0"/>
+        <w:rPr>
+          <w:rFonts w:ascii="Arial" w:hAnsi="Arial" w:cs="Arial"/>
+          <w:szCs w:val="24"/>
+        </w:rPr>
+      </w:pPr>
+      <w:r>
+        <w:rPr>
+          <w:rFonts w:ascii="Arial" w:hAnsi="Arial" w:cs="Arial"/>
+          <w:szCs w:val="24"/>
+        </w:rPr>
+        <w:t>Vertical and Horizontal lines</w:t>
+      </w:r>
+      <w:r>
+        <w:rPr>
+          <w:rFonts w:ascii="Arial" w:hAnsi="Arial" w:cs="Arial"/>
+          <w:szCs w:val="24"/>
+        </w:rPr>
+        <w:br/>
+        <w:t>Points: (0,0) (0,1) (0,2) (0,3) (0,4) (1,0) (2,0) (3,0) (4,0)</w:t>
+      </w:r>
       <w:bookmarkStart w:id="0" w:name="_GoBack"/>
       <w:bookmarkEnd w:id="0"/>
-      <w:r>
-        <w:rPr>
-          <w:rFonts w:ascii="Arial" w:hAnsi="Arial" w:cs="Arial"/>
-          <w:szCs w:val="24"/>
-        </w:rPr>
-        <w:br/>
-      </w:r>
-      <w:r>
-        <w:rPr>
-          <w:rFonts w:ascii="Courier New" w:hAnsi="Courier New" w:cs="Courier New"/>
-          <w:szCs w:val="24"/>
-        </w:rPr>
-        <w:t>Line 1 has 5 collinear points: (0, 1), (1, 2),</w:t>
-      </w:r>
-    </w:p>
-    <w:p>
-      <w:pPr>
-        <w:pStyle w:val="ListParagraph"/>
-        <w:spacing w:after="0"/>
-        <w:rPr>
-          <w:rFonts w:ascii="Courier New" w:hAnsi="Courier New" w:cs="Courier New"/>
-          <w:szCs w:val="24"/>
-        </w:rPr>
-      </w:pPr>
-      <w:r>
-        <w:rPr>
-          <w:rFonts w:ascii="Courier New" w:hAnsi="Courier New" w:cs="Courier New"/>
-          <w:szCs w:val="24"/>
-        </w:rPr>
-        <w:t xml:space="preserve">        (2, 3), (3, 4), (4, 5),</w:t>
-      </w:r>
-    </w:p>
-    <w:p>
-      <w:pPr>
-        <w:pStyle w:val="ListParagraph"/>
-        <w:spacing w:after="0"/>
-        <w:rPr>
-          <w:rFonts w:ascii="Courier New" w:hAnsi="Courier New" w:cs="Courier New"/>
-          <w:szCs w:val="24"/>
-        </w:rPr>
-      </w:pPr>
-    </w:p>
-    <w:p>
-      <w:pPr>
-        <w:pStyle w:val="ListParagraph"/>
-        <w:spacing w:after="0"/>
-        <w:rPr>
-          <w:rFonts w:ascii="Courier New" w:hAnsi="Courier New" w:cs="Courier New"/>
-          <w:szCs w:val="24"/>
-        </w:rPr>
-      </w:pPr>
-      <w:r>
-        <w:rPr>
-          <w:rFonts w:ascii="Courier New" w:hAnsi="Courier New" w:cs="Courier New"/>
-          <w:szCs w:val="24"/>
-        </w:rPr>
-        <w:t>Line 2 has 5 collinear points: (3, 2), (4, 3),</w:t>
-      </w:r>
-    </w:p>
-    <w:p>
-      <w:pPr>
-        <w:pStyle w:val="ListParagraph"/>
-        <w:spacing w:after="0"/>
-        <w:rPr>
-          <w:rFonts w:ascii="Courier New" w:hAnsi="Courier New" w:cs="Courier New"/>
-          <w:szCs w:val="24"/>
-        </w:rPr>
-      </w:pPr>
-      <w:r>
-        <w:rPr>
-          <w:rFonts w:ascii="Courier New" w:hAnsi="Courier New" w:cs="Courier New"/>
-          <w:szCs w:val="24"/>
-        </w:rPr>
-        <w:t xml:space="preserve">        (5, 4), (6, 5), (7, 6),</w:t>
-      </w:r>
     </w:p>
     <w:sectPr>
       <w:pgSz w:w="12240" w:h="15840"/>
@@ -926,8 +972,8 @@
   <w:abstractNum w:abstractNumId="0" w15:restartNumberingAfterBreak="0">
     <w:nsid w:val="568C13EA"/>
     <w:multiLevelType w:val="hybridMultilevel"/>
-    <w:tmpl w:val="8B5E1464"/>
-    <w:lvl w:ilvl="0" w:tplc="0409000F">
+    <w:tmpl w:val="15FE2DE4"/>
+    <w:lvl w:ilvl="0" w:tplc="0436F05C">
       <w:start w:val="1"/>
       <w:numFmt w:val="decimal"/>
       <w:lvlText w:val="%1."/>
@@ -936,7 +982,7 @@
         <w:ind w:left="720" w:hanging="360"/>
       </w:pPr>
       <w:rPr>
-        <w:rFonts w:hint="default"/>
+        <w:rFonts w:ascii="Arial" w:hAnsi="Arial" w:cs="Arial" w:hint="default"/>
       </w:rPr>
     </w:lvl>
     <w:lvl w:ilvl="1" w:tplc="04090019">

</xml_diff>

<commit_message>
Added time complexity section to writeup
</commit_message>
<xml_diff>
--- a/Test Cases.docx
+++ b/Test Cases.docx
@@ -935,7 +935,7 @@
         </w:numPr>
         <w:spacing w:after="0"/>
         <w:rPr>
-          <w:rFonts w:ascii="Arial" w:hAnsi="Arial" w:cs="Arial"/>
+          <w:rFonts w:ascii="Courier New" w:hAnsi="Courier New" w:cs="Courier New"/>
           <w:szCs w:val="24"/>
         </w:rPr>
       </w:pPr>
@@ -953,9 +953,584 @@
         </w:rPr>
         <w:br/>
         <w:t>Points: (0,0) (0,1) (0,2) (0,3) (0,4) (1,0) (2,0) (3,0) (4,0)</w:t>
+      </w:r>
+      <w:r>
+        <w:rPr>
+          <w:rFonts w:ascii="Arial" w:hAnsi="Arial" w:cs="Arial"/>
+          <w:szCs w:val="24"/>
+        </w:rPr>
+        <w:br/>
+        <w:t xml:space="preserve">Expected output: </w:t>
+      </w:r>
+      <w:r>
+        <w:rPr>
+          <w:rFonts w:ascii="Arial" w:hAnsi="Arial" w:cs="Arial"/>
+          <w:szCs w:val="24"/>
+        </w:rPr>
+        <w:t>Line A: Points at</w:t>
+      </w:r>
+      <w:r>
+        <w:rPr>
+          <w:rFonts w:ascii="Arial" w:hAnsi="Arial" w:cs="Arial"/>
+          <w:szCs w:val="24"/>
+        </w:rPr>
+        <w:t xml:space="preserve"> </w:t>
+      </w:r>
+      <w:r>
+        <w:rPr>
+          <w:rFonts w:ascii="Arial" w:hAnsi="Arial" w:cs="Arial"/>
+          <w:szCs w:val="24"/>
+        </w:rPr>
+        <w:t>(0,0) (0,1) (0,</w:t>
+      </w:r>
+      <w:r>
+        <w:rPr>
+          <w:rFonts w:ascii="Arial" w:hAnsi="Arial" w:cs="Arial"/>
+          <w:szCs w:val="24"/>
+        </w:rPr>
+        <w:t>2) (0,3) (0,4</w:t>
+      </w:r>
+      <w:r>
+        <w:rPr>
+          <w:rFonts w:ascii="Arial" w:hAnsi="Arial" w:cs="Arial"/>
+          <w:szCs w:val="24"/>
+        </w:rPr>
+        <w:t>) are collinear.</w:t>
+      </w:r>
+      <w:r>
+        <w:rPr>
+          <w:rFonts w:ascii="Arial" w:hAnsi="Arial" w:cs="Arial"/>
+          <w:szCs w:val="24"/>
+        </w:rPr>
+        <w:br/>
+      </w:r>
+      <w:r>
+        <w:rPr>
+          <w:rFonts w:ascii="Arial" w:hAnsi="Arial" w:cs="Arial"/>
+          <w:szCs w:val="24"/>
+        </w:rPr>
+        <w:t>Line B: Points at</w:t>
+      </w:r>
+      <w:r>
+        <w:rPr>
+          <w:rFonts w:ascii="Arial" w:hAnsi="Arial" w:cs="Arial"/>
+          <w:szCs w:val="24"/>
+        </w:rPr>
+        <w:t xml:space="preserve"> (0,0) </w:t>
+      </w:r>
+      <w:r>
+        <w:rPr>
+          <w:rFonts w:ascii="Arial" w:hAnsi="Arial" w:cs="Arial"/>
+          <w:szCs w:val="24"/>
+        </w:rPr>
+        <w:t>(1,0) (2,0) (3,0) (4,0)</w:t>
+      </w:r>
+      <w:r>
+        <w:rPr>
+          <w:rFonts w:ascii="Arial" w:hAnsi="Arial" w:cs="Arial"/>
+          <w:szCs w:val="24"/>
+        </w:rPr>
+        <w:t xml:space="preserve"> are collinear</w:t>
+      </w:r>
+      <w:r>
+        <w:rPr>
+          <w:rFonts w:ascii="Arial" w:hAnsi="Arial" w:cs="Arial"/>
+          <w:szCs w:val="24"/>
+        </w:rPr>
+        <w:br/>
+        <w:t>Actual output:</w:t>
+      </w:r>
+      <w:r>
+        <w:rPr>
+          <w:rFonts w:ascii="Arial" w:hAnsi="Arial" w:cs="Arial"/>
+          <w:szCs w:val="24"/>
+        </w:rPr>
+        <w:br/>
+      </w:r>
+      <w:r>
+        <w:rPr>
+          <w:rFonts w:ascii="Courier New" w:hAnsi="Courier New" w:cs="Courier New"/>
+          <w:szCs w:val="24"/>
+        </w:rPr>
+        <w:t>Line 1 has 5 collinear points: (0, 0), (3, 0),</w:t>
+      </w:r>
+    </w:p>
+    <w:p>
+      <w:pPr>
+        <w:pStyle w:val="ListParagraph"/>
+        <w:spacing w:after="0"/>
+        <w:rPr>
+          <w:rFonts w:ascii="Courier New" w:hAnsi="Courier New" w:cs="Courier New"/>
+          <w:szCs w:val="24"/>
+        </w:rPr>
+      </w:pPr>
+      <w:r>
+        <w:rPr>
+          <w:rFonts w:ascii="Courier New" w:hAnsi="Courier New" w:cs="Courier New"/>
+          <w:szCs w:val="24"/>
+        </w:rPr>
+        <w:t xml:space="preserve">        (4, 0), (1, 0), (2, 0),</w:t>
+      </w:r>
+    </w:p>
+    <w:p>
+      <w:pPr>
+        <w:pStyle w:val="ListParagraph"/>
+        <w:spacing w:after="0"/>
+        <w:rPr>
+          <w:rFonts w:ascii="Courier New" w:hAnsi="Courier New" w:cs="Courier New"/>
+          <w:szCs w:val="24"/>
+        </w:rPr>
+      </w:pPr>
+    </w:p>
+    <w:p>
+      <w:pPr>
+        <w:pStyle w:val="ListParagraph"/>
+        <w:spacing w:after="0"/>
+        <w:rPr>
+          <w:rFonts w:ascii="Courier New" w:hAnsi="Courier New" w:cs="Courier New"/>
+          <w:szCs w:val="24"/>
+        </w:rPr>
+      </w:pPr>
+      <w:r>
+        <w:rPr>
+          <w:rFonts w:ascii="Courier New" w:hAnsi="Courier New" w:cs="Courier New"/>
+          <w:szCs w:val="24"/>
+        </w:rPr>
+        <w:t>Line 2 has 5 collinear points: (0, 0), (0, 3),</w:t>
+      </w:r>
+    </w:p>
+    <w:p>
+      <w:pPr>
+        <w:pStyle w:val="ListParagraph"/>
+        <w:spacing w:after="0"/>
+        <w:rPr>
+          <w:rFonts w:ascii="Courier New" w:hAnsi="Courier New" w:cs="Courier New"/>
+          <w:szCs w:val="24"/>
+        </w:rPr>
+      </w:pPr>
+      <w:r>
+        <w:rPr>
+          <w:rFonts w:ascii="Courier New" w:hAnsi="Courier New" w:cs="Courier New"/>
+          <w:szCs w:val="24"/>
+        </w:rPr>
+        <w:t xml:space="preserve">        (0, 2), (0, 4), (0, 1),</w:t>
+      </w:r>
+    </w:p>
+    <w:p>
+      <w:pPr>
+        <w:pStyle w:val="ListParagraph"/>
+        <w:spacing w:after="0"/>
+        <w:rPr>
+          <w:rFonts w:ascii="Arial" w:hAnsi="Arial" w:cs="Arial"/>
+          <w:szCs w:val="24"/>
+        </w:rPr>
+      </w:pPr>
+    </w:p>
+    <w:p>
+      <w:pPr>
+        <w:pStyle w:val="ListParagraph"/>
+        <w:spacing w:after="0"/>
+        <w:ind w:left="0"/>
+        <w:rPr>
+          <w:rFonts w:ascii="Arial" w:hAnsi="Arial" w:cs="Arial"/>
+          <w:b/>
+          <w:szCs w:val="24"/>
+        </w:rPr>
+      </w:pPr>
+      <w:r>
+        <w:rPr>
+          <w:rFonts w:ascii="Arial" w:hAnsi="Arial" w:cs="Arial"/>
+          <w:b/>
+          <w:szCs w:val="24"/>
+        </w:rPr>
+        <w:t>Time Complexity</w:t>
+      </w:r>
+    </w:p>
+    <w:p>
+      <w:pPr>
+        <w:pStyle w:val="ListParagraph"/>
+        <w:spacing w:after="0"/>
+        <w:ind w:left="0"/>
+        <w:rPr>
+          <w:rFonts w:ascii="Arial" w:hAnsi="Arial" w:cs="Arial"/>
+          <w:szCs w:val="24"/>
+        </w:rPr>
+      </w:pPr>
+      <w:r>
+        <w:rPr>
+          <w:rFonts w:ascii="Arial" w:hAnsi="Arial" w:cs="Arial"/>
+          <w:szCs w:val="24"/>
+        </w:rPr>
+        <w:t>Including only the steps after points are loaded/generated:</w:t>
+      </w:r>
+    </w:p>
+    <w:p>
+      <w:pPr>
+        <w:pStyle w:val="ListParagraph"/>
+        <w:numPr>
+          <w:ilvl w:val="0"/>
+          <w:numId w:val="2"/>
+        </w:numPr>
+        <w:spacing w:after="0"/>
+        <w:ind w:left="1080"/>
+        <w:rPr>
+          <w:rFonts w:ascii="Arial" w:hAnsi="Arial" w:cs="Arial"/>
+          <w:szCs w:val="24"/>
+        </w:rPr>
+      </w:pPr>
+      <w:r>
+        <w:rPr>
+          <w:rFonts w:ascii="Arial" w:hAnsi="Arial" w:cs="Arial"/>
+          <w:szCs w:val="24"/>
+        </w:rPr>
+        <w:t xml:space="preserve">Creating edges between every point is </w:t>
+      </w:r>
+      <w:r>
+        <w:rPr>
+          <w:rFonts w:ascii="Arial" w:hAnsi="Arial" w:cs="Arial"/>
+          <w:szCs w:val="24"/>
+        </w:rPr>
+        <w:t>θ</w:t>
+      </w:r>
+      <w:r>
+        <w:rPr>
+          <w:rFonts w:ascii="Arial" w:hAnsi="Arial" w:cs="Arial"/>
+          <w:szCs w:val="24"/>
+        </w:rPr>
+        <w:t>(N</w:t>
+      </w:r>
+      <w:r>
+        <w:rPr>
+          <w:rFonts w:ascii="Arial" w:hAnsi="Arial" w:cs="Arial"/>
+          <w:szCs w:val="24"/>
+          <w:vertAlign w:val="superscript"/>
+        </w:rPr>
+        <w:t>2</w:t>
+      </w:r>
+      <w:r>
+        <w:rPr>
+          <w:rFonts w:ascii="Arial" w:hAnsi="Arial" w:cs="Arial"/>
+          <w:szCs w:val="24"/>
+        </w:rPr>
+        <w:t>)</w:t>
+      </w:r>
+    </w:p>
+    <w:p>
+      <w:pPr>
+        <w:pStyle w:val="ListParagraph"/>
+        <w:numPr>
+          <w:ilvl w:val="0"/>
+          <w:numId w:val="2"/>
+        </w:numPr>
+        <w:spacing w:after="0"/>
+        <w:ind w:left="1080"/>
+        <w:rPr>
+          <w:rFonts w:ascii="Arial" w:hAnsi="Arial" w:cs="Arial"/>
+          <w:szCs w:val="24"/>
+        </w:rPr>
+      </w:pPr>
+      <w:r>
+        <w:rPr>
+          <w:rFonts w:ascii="Arial" w:hAnsi="Arial" w:cs="Arial"/>
+          <w:szCs w:val="24"/>
+        </w:rPr>
+        <w:t xml:space="preserve">Sorting all edges is </w:t>
+      </w:r>
+      <w:r>
+        <w:rPr>
+          <w:rFonts w:ascii="Arial" w:hAnsi="Arial" w:cs="Arial"/>
+          <w:szCs w:val="24"/>
+        </w:rPr>
+        <w:t>θ</w:t>
+      </w:r>
+      <w:r>
+        <w:rPr>
+          <w:rFonts w:ascii="Arial" w:hAnsi="Arial" w:cs="Arial"/>
+          <w:szCs w:val="24"/>
+        </w:rPr>
+        <w:t>(K log K) where K is N</w:t>
+      </w:r>
+      <w:r>
+        <w:rPr>
+          <w:rFonts w:ascii="Arial" w:hAnsi="Arial" w:cs="Arial"/>
+          <w:szCs w:val="24"/>
+          <w:vertAlign w:val="superscript"/>
+        </w:rPr>
+        <w:t>2</w:t>
+      </w:r>
+      <w:r>
+        <w:rPr>
+          <w:rFonts w:ascii="Arial" w:hAnsi="Arial" w:cs="Arial"/>
+          <w:szCs w:val="24"/>
+        </w:rPr>
+        <w:t xml:space="preserve"> elements</w:t>
+      </w:r>
+    </w:p>
+    <w:p>
+      <w:pPr>
+        <w:pStyle w:val="ListParagraph"/>
+        <w:numPr>
+          <w:ilvl w:val="0"/>
+          <w:numId w:val="2"/>
+        </w:numPr>
+        <w:spacing w:after="0"/>
+        <w:ind w:left="1080"/>
+        <w:rPr>
+          <w:rFonts w:ascii="Arial" w:hAnsi="Arial" w:cs="Arial"/>
+          <w:szCs w:val="24"/>
+        </w:rPr>
+      </w:pPr>
+      <w:r>
+        <w:rPr>
+          <w:rFonts w:ascii="Arial" w:hAnsi="Arial" w:cs="Arial"/>
+          <w:szCs w:val="24"/>
+        </w:rPr>
+        <w:t xml:space="preserve">Finding collinear points in the sorted list is </w:t>
+      </w:r>
+      <w:r>
+        <w:rPr>
+          <w:rFonts w:ascii="Arial" w:hAnsi="Arial" w:cs="Arial"/>
+          <w:szCs w:val="24"/>
+        </w:rPr>
+        <w:t>θ</w:t>
+      </w:r>
+      <w:r>
+        <w:rPr>
+          <w:rFonts w:ascii="Arial" w:hAnsi="Arial" w:cs="Arial"/>
+          <w:szCs w:val="24"/>
+        </w:rPr>
+        <w:t>(K), where K is N</w:t>
+      </w:r>
+      <w:r>
+        <w:rPr>
+          <w:rFonts w:ascii="Arial" w:hAnsi="Arial" w:cs="Arial"/>
+          <w:szCs w:val="24"/>
+          <w:vertAlign w:val="superscript"/>
+        </w:rPr>
+        <w:t>2</w:t>
+      </w:r>
+      <w:r>
+        <w:rPr>
+          <w:rFonts w:ascii="Arial" w:hAnsi="Arial" w:cs="Arial"/>
+          <w:szCs w:val="24"/>
+        </w:rPr>
+        <w:t xml:space="preserve"> elements</w:t>
+      </w:r>
+    </w:p>
+    <w:p>
+      <w:pPr>
+        <w:spacing w:after="0"/>
+        <w:rPr>
+          <w:rFonts w:ascii="Arial" w:hAnsi="Arial" w:cs="Arial"/>
+          <w:szCs w:val="24"/>
+        </w:rPr>
+      </w:pPr>
+    </w:p>
+    <w:p>
+      <w:pPr>
+        <w:spacing w:after="0"/>
+        <w:rPr>
+          <w:rFonts w:ascii="Arial" w:hAnsi="Arial" w:cs="Arial"/>
+          <w:szCs w:val="24"/>
+        </w:rPr>
+      </w:pPr>
+      <w:r>
+        <w:rPr>
+          <w:rFonts w:ascii="Arial" w:hAnsi="Arial" w:cs="Arial"/>
+          <w:szCs w:val="24"/>
+        </w:rPr>
+        <w:t xml:space="preserve">These steps are performed once each, which means that the overall time complexity for the algorithm is equal to the time complexity of the slowest step (that is, the step with the fastest growing number of operations). The slowest step is sorting, which is </w:t>
+      </w:r>
+      <w:proofErr w:type="gramStart"/>
+      <w:r>
+        <w:rPr>
+          <w:rFonts w:ascii="Arial" w:hAnsi="Arial" w:cs="Arial"/>
+          <w:szCs w:val="24"/>
+        </w:rPr>
+        <w:t>θ</w:t>
+      </w:r>
+      <w:r>
+        <w:rPr>
+          <w:rFonts w:ascii="Arial" w:hAnsi="Arial" w:cs="Arial"/>
+          <w:szCs w:val="24"/>
+        </w:rPr>
+        <w:t>(</w:t>
+      </w:r>
+      <w:proofErr w:type="gramEnd"/>
+      <w:r>
+        <w:rPr>
+          <w:rFonts w:ascii="Arial" w:hAnsi="Arial" w:cs="Arial"/>
+          <w:szCs w:val="24"/>
+        </w:rPr>
+        <w:t>N</w:t>
+      </w:r>
+      <w:r>
+        <w:rPr>
+          <w:rFonts w:ascii="Arial" w:hAnsi="Arial" w:cs="Arial"/>
+          <w:szCs w:val="24"/>
+          <w:vertAlign w:val="superscript"/>
+        </w:rPr>
+        <w:t>2</w:t>
+      </w:r>
+      <w:r>
+        <w:rPr>
+          <w:rFonts w:ascii="Arial" w:hAnsi="Arial" w:cs="Arial"/>
+          <w:szCs w:val="24"/>
+        </w:rPr>
+        <w:t xml:space="preserve"> log N</w:t>
+      </w:r>
+      <w:r>
+        <w:rPr>
+          <w:rFonts w:ascii="Arial" w:hAnsi="Arial" w:cs="Arial"/>
+          <w:szCs w:val="24"/>
+          <w:vertAlign w:val="superscript"/>
+        </w:rPr>
+        <w:t>2</w:t>
+      </w:r>
+      <w:r>
+        <w:rPr>
+          <w:rFonts w:ascii="Arial" w:hAnsi="Arial" w:cs="Arial"/>
+          <w:szCs w:val="24"/>
+        </w:rPr>
+        <w:t xml:space="preserve">), or </w:t>
+      </w:r>
+      <w:r>
+        <w:rPr>
+          <w:rFonts w:ascii="Arial" w:hAnsi="Arial" w:cs="Arial"/>
+          <w:szCs w:val="24"/>
+        </w:rPr>
+        <w:t>θ</w:t>
+      </w:r>
+      <w:r>
+        <w:rPr>
+          <w:rFonts w:ascii="Arial" w:hAnsi="Arial" w:cs="Arial"/>
+          <w:szCs w:val="24"/>
+        </w:rPr>
+        <w:t>(N</w:t>
+      </w:r>
+      <w:r>
+        <w:rPr>
+          <w:rFonts w:ascii="Arial" w:hAnsi="Arial" w:cs="Arial"/>
+          <w:szCs w:val="24"/>
+          <w:vertAlign w:val="superscript"/>
+        </w:rPr>
+        <w:t>2</w:t>
+      </w:r>
+      <w:r>
+        <w:rPr>
+          <w:rFonts w:ascii="Arial" w:hAnsi="Arial" w:cs="Arial"/>
+          <w:szCs w:val="24"/>
+        </w:rPr>
+        <w:t xml:space="preserve"> log N</w:t>
+      </w:r>
+      <w:r>
+        <w:rPr>
+          <w:rFonts w:ascii="Arial" w:hAnsi="Arial" w:cs="Arial"/>
+          <w:szCs w:val="24"/>
+        </w:rPr>
+        <w:t>)</w:t>
+      </w:r>
+      <w:r>
+        <w:rPr>
+          <w:rFonts w:ascii="Arial" w:hAnsi="Arial" w:cs="Arial"/>
+          <w:szCs w:val="24"/>
+        </w:rPr>
+        <w:t xml:space="preserve">, which makes the time complexity of this algorithm </w:t>
+      </w:r>
+      <w:r>
+        <w:rPr>
+          <w:rFonts w:ascii="Arial" w:hAnsi="Arial" w:cs="Arial"/>
+          <w:szCs w:val="24"/>
+        </w:rPr>
+        <w:t>θ</w:t>
+      </w:r>
+      <w:r>
+        <w:rPr>
+          <w:rFonts w:ascii="Arial" w:hAnsi="Arial" w:cs="Arial"/>
+          <w:szCs w:val="24"/>
+        </w:rPr>
+        <w:t>(N</w:t>
+      </w:r>
+      <w:r>
+        <w:rPr>
+          <w:rFonts w:ascii="Arial" w:hAnsi="Arial" w:cs="Arial"/>
+          <w:szCs w:val="24"/>
+          <w:vertAlign w:val="superscript"/>
+        </w:rPr>
+        <w:t>2</w:t>
+      </w:r>
+      <w:r>
+        <w:rPr>
+          <w:rFonts w:ascii="Arial" w:hAnsi="Arial" w:cs="Arial"/>
+          <w:szCs w:val="24"/>
+        </w:rPr>
+        <w:t xml:space="preserve"> log N)</w:t>
+      </w:r>
+      <w:r>
+        <w:rPr>
+          <w:rFonts w:ascii="Arial" w:hAnsi="Arial" w:cs="Arial"/>
+          <w:szCs w:val="24"/>
+        </w:rPr>
+        <w:t>.</w:t>
+      </w:r>
+    </w:p>
+    <w:p>
+      <w:pPr>
+        <w:spacing w:after="0"/>
+        <w:rPr>
+          <w:rFonts w:ascii="Arial" w:hAnsi="Arial" w:cs="Arial"/>
+          <w:szCs w:val="24"/>
+        </w:rPr>
+      </w:pPr>
+    </w:p>
+    <w:p>
+      <w:pPr>
+        <w:spacing w:after="0"/>
+        <w:rPr>
+          <w:rFonts w:ascii="Arial" w:hAnsi="Arial" w:cs="Arial"/>
+          <w:b/>
+          <w:szCs w:val="24"/>
+        </w:rPr>
+      </w:pPr>
+      <w:r>
+        <w:rPr>
+          <w:rFonts w:ascii="Arial" w:hAnsi="Arial" w:cs="Arial"/>
+          <w:b/>
+          <w:szCs w:val="24"/>
+        </w:rPr>
+        <w:t>Discussion</w:t>
+      </w:r>
+    </w:p>
+    <w:p>
+      <w:pPr>
+        <w:spacing w:after="0"/>
+        <w:rPr>
+          <w:rFonts w:ascii="Arial" w:hAnsi="Arial" w:cs="Arial"/>
+          <w:szCs w:val="24"/>
+        </w:rPr>
+      </w:pPr>
+      <w:proofErr w:type="gramStart"/>
+      <w:r>
+        <w:rPr>
+          <w:rFonts w:ascii="Arial" w:hAnsi="Arial" w:cs="Arial"/>
+          <w:szCs w:val="24"/>
+        </w:rPr>
+        <w:t>words</w:t>
       </w:r>
       <w:bookmarkStart w:id="0" w:name="_GoBack"/>
       <w:bookmarkEnd w:id="0"/>
+      <w:proofErr w:type="gramEnd"/>
+    </w:p>
+    <w:p>
+      <w:pPr>
+        <w:pStyle w:val="ListParagraph"/>
+        <w:spacing w:after="0"/>
+        <w:ind w:left="1080" w:hanging="360"/>
+        <w:rPr>
+          <w:rFonts w:ascii="Arial" w:hAnsi="Arial" w:cs="Arial"/>
+          <w:szCs w:val="24"/>
+        </w:rPr>
+      </w:pPr>
     </w:p>
     <w:sectPr>
       <w:pgSz w:w="12240" w:h="15840"/>
@@ -1058,8 +1633,124 @@
       </w:pPr>
     </w:lvl>
   </w:abstractNum>
+  <w:abstractNum w:abstractNumId="1" w15:restartNumberingAfterBreak="0">
+    <w:nsid w:val="5EAD51B8"/>
+    <w:multiLevelType w:val="hybridMultilevel"/>
+    <w:tmpl w:val="7E6A4FEA"/>
+    <w:lvl w:ilvl="0" w:tplc="04090001">
+      <w:start w:val="1"/>
+      <w:numFmt w:val="bullet"/>
+      <w:lvlText w:val=""/>
+      <w:lvlJc w:val="left"/>
+      <w:pPr>
+        <w:ind w:left="1500" w:hanging="360"/>
+      </w:pPr>
+      <w:rPr>
+        <w:rFonts w:ascii="Symbol" w:hAnsi="Symbol" w:hint="default"/>
+      </w:rPr>
+    </w:lvl>
+    <w:lvl w:ilvl="1" w:tplc="04090003">
+      <w:start w:val="1"/>
+      <w:numFmt w:val="bullet"/>
+      <w:lvlText w:val="o"/>
+      <w:lvlJc w:val="left"/>
+      <w:pPr>
+        <w:ind w:left="2220" w:hanging="360"/>
+      </w:pPr>
+      <w:rPr>
+        <w:rFonts w:ascii="Courier New" w:hAnsi="Courier New" w:cs="Courier New" w:hint="default"/>
+      </w:rPr>
+    </w:lvl>
+    <w:lvl w:ilvl="2" w:tplc="04090005" w:tentative="1">
+      <w:start w:val="1"/>
+      <w:numFmt w:val="bullet"/>
+      <w:lvlText w:val=""/>
+      <w:lvlJc w:val="left"/>
+      <w:pPr>
+        <w:ind w:left="2940" w:hanging="360"/>
+      </w:pPr>
+      <w:rPr>
+        <w:rFonts w:ascii="Wingdings" w:hAnsi="Wingdings" w:hint="default"/>
+      </w:rPr>
+    </w:lvl>
+    <w:lvl w:ilvl="3" w:tplc="04090001" w:tentative="1">
+      <w:start w:val="1"/>
+      <w:numFmt w:val="bullet"/>
+      <w:lvlText w:val=""/>
+      <w:lvlJc w:val="left"/>
+      <w:pPr>
+        <w:ind w:left="3660" w:hanging="360"/>
+      </w:pPr>
+      <w:rPr>
+        <w:rFonts w:ascii="Symbol" w:hAnsi="Symbol" w:hint="default"/>
+      </w:rPr>
+    </w:lvl>
+    <w:lvl w:ilvl="4" w:tplc="04090003" w:tentative="1">
+      <w:start w:val="1"/>
+      <w:numFmt w:val="bullet"/>
+      <w:lvlText w:val="o"/>
+      <w:lvlJc w:val="left"/>
+      <w:pPr>
+        <w:ind w:left="4380" w:hanging="360"/>
+      </w:pPr>
+      <w:rPr>
+        <w:rFonts w:ascii="Courier New" w:hAnsi="Courier New" w:cs="Courier New" w:hint="default"/>
+      </w:rPr>
+    </w:lvl>
+    <w:lvl w:ilvl="5" w:tplc="04090005" w:tentative="1">
+      <w:start w:val="1"/>
+      <w:numFmt w:val="bullet"/>
+      <w:lvlText w:val=""/>
+      <w:lvlJc w:val="left"/>
+      <w:pPr>
+        <w:ind w:left="5100" w:hanging="360"/>
+      </w:pPr>
+      <w:rPr>
+        <w:rFonts w:ascii="Wingdings" w:hAnsi="Wingdings" w:hint="default"/>
+      </w:rPr>
+    </w:lvl>
+    <w:lvl w:ilvl="6" w:tplc="04090001" w:tentative="1">
+      <w:start w:val="1"/>
+      <w:numFmt w:val="bullet"/>
+      <w:lvlText w:val=""/>
+      <w:lvlJc w:val="left"/>
+      <w:pPr>
+        <w:ind w:left="5820" w:hanging="360"/>
+      </w:pPr>
+      <w:rPr>
+        <w:rFonts w:ascii="Symbol" w:hAnsi="Symbol" w:hint="default"/>
+      </w:rPr>
+    </w:lvl>
+    <w:lvl w:ilvl="7" w:tplc="04090003" w:tentative="1">
+      <w:start w:val="1"/>
+      <w:numFmt w:val="bullet"/>
+      <w:lvlText w:val="o"/>
+      <w:lvlJc w:val="left"/>
+      <w:pPr>
+        <w:ind w:left="6540" w:hanging="360"/>
+      </w:pPr>
+      <w:rPr>
+        <w:rFonts w:ascii="Courier New" w:hAnsi="Courier New" w:cs="Courier New" w:hint="default"/>
+      </w:rPr>
+    </w:lvl>
+    <w:lvl w:ilvl="8" w:tplc="04090005" w:tentative="1">
+      <w:start w:val="1"/>
+      <w:numFmt w:val="bullet"/>
+      <w:lvlText w:val=""/>
+      <w:lvlJc w:val="left"/>
+      <w:pPr>
+        <w:ind w:left="7260" w:hanging="360"/>
+      </w:pPr>
+      <w:rPr>
+        <w:rFonts w:ascii="Wingdings" w:hAnsi="Wingdings" w:hint="default"/>
+      </w:rPr>
+    </w:lvl>
+  </w:abstractNum>
   <w:num w:numId="1">
     <w:abstractNumId w:val="0"/>
+  </w:num>
+  <w:num w:numId="2">
+    <w:abstractNumId w:val="1"/>
   </w:num>
 </w:numbering>
 </file>

</xml_diff>

<commit_message>
Added code to test time complexity
</commit_message>
<xml_diff>
--- a/Test Cases.docx
+++ b/Test Cases.docx
@@ -1488,37 +1488,173 @@
         <w:spacing w:after="0"/>
         <w:rPr>
           <w:rFonts w:ascii="Arial" w:hAnsi="Arial" w:cs="Arial"/>
-          <w:b/>
-          <w:szCs w:val="24"/>
-        </w:rPr>
-      </w:pPr>
-      <w:r>
-        <w:rPr>
-          <w:rFonts w:ascii="Arial" w:hAnsi="Arial" w:cs="Arial"/>
-          <w:b/>
-          <w:szCs w:val="24"/>
-        </w:rPr>
-        <w:t>Discussion</w:t>
-      </w:r>
-    </w:p>
-    <w:p>
-      <w:pPr>
-        <w:spacing w:after="0"/>
-        <w:rPr>
-          <w:rFonts w:ascii="Arial" w:hAnsi="Arial" w:cs="Arial"/>
-          <w:szCs w:val="24"/>
-        </w:rPr>
-      </w:pPr>
+          <w:szCs w:val="24"/>
+        </w:rPr>
+      </w:pPr>
+      <w:r>
+        <w:rPr>
+          <w:rFonts w:ascii="Arial" w:hAnsi="Arial" w:cs="Arial"/>
+          <w:szCs w:val="24"/>
+        </w:rPr>
+        <w:t xml:space="preserve">In theory the above is true, but in practice the time complexity only looks like </w:t>
+      </w:r>
+      <w:r>
+        <w:rPr>
+          <w:rFonts w:ascii="Arial" w:hAnsi="Arial" w:cs="Arial"/>
+          <w:szCs w:val="24"/>
+        </w:rPr>
+        <w:t>θ</w:t>
+      </w:r>
+      <w:r>
+        <w:rPr>
+          <w:rFonts w:ascii="Arial" w:hAnsi="Arial" w:cs="Arial"/>
+          <w:szCs w:val="24"/>
+        </w:rPr>
+        <w:t>(N</w:t>
+      </w:r>
+      <w:r>
+        <w:rPr>
+          <w:rFonts w:ascii="Arial" w:hAnsi="Arial" w:cs="Arial"/>
+          <w:szCs w:val="24"/>
+          <w:vertAlign w:val="superscript"/>
+        </w:rPr>
+        <w:t>2</w:t>
+      </w:r>
+      <w:r>
+        <w:rPr>
+          <w:rFonts w:ascii="Arial" w:hAnsi="Arial" w:cs="Arial"/>
+          <w:szCs w:val="24"/>
+        </w:rPr>
+        <w:t xml:space="preserve"> log N)</w:t>
+      </w:r>
+      <w:r>
+        <w:rPr>
+          <w:rFonts w:ascii="Arial" w:hAnsi="Arial" w:cs="Arial"/>
+          <w:szCs w:val="24"/>
+        </w:rPr>
+        <w:t xml:space="preserve"> for very large values of N. For small values of N, the N</w:t>
+      </w:r>
+      <w:r>
+        <w:rPr>
+          <w:rFonts w:ascii="Arial" w:hAnsi="Arial" w:cs="Arial"/>
+          <w:szCs w:val="24"/>
+          <w:vertAlign w:val="superscript"/>
+        </w:rPr>
+        <w:t>2</w:t>
+      </w:r>
+      <w:r>
+        <w:rPr>
+          <w:rFonts w:ascii="Arial" w:hAnsi="Arial" w:cs="Arial"/>
+          <w:szCs w:val="24"/>
+        </w:rPr>
+        <w:t xml:space="preserve"> steps (especially the last step, which performs a large number of operations on each element) affect the overall completion time significantly. Only when N is very large does the greater time complexity of </w:t>
+      </w:r>
       <w:proofErr w:type="gramStart"/>
       <w:r>
         <w:rPr>
           <w:rFonts w:ascii="Arial" w:hAnsi="Arial" w:cs="Arial"/>
           <w:szCs w:val="24"/>
         </w:rPr>
-        <w:t>words</w:t>
+        <w:t>θ</w:t>
+      </w:r>
+      <w:r>
+        <w:rPr>
+          <w:rFonts w:ascii="Arial" w:hAnsi="Arial" w:cs="Arial"/>
+          <w:szCs w:val="24"/>
+        </w:rPr>
+        <w:t>(</w:t>
+      </w:r>
+      <w:proofErr w:type="gramEnd"/>
+      <w:r>
+        <w:rPr>
+          <w:rFonts w:ascii="Arial" w:hAnsi="Arial" w:cs="Arial"/>
+          <w:szCs w:val="24"/>
+        </w:rPr>
+        <w:t>N</w:t>
+      </w:r>
+      <w:r>
+        <w:rPr>
+          <w:rFonts w:ascii="Arial" w:hAnsi="Arial" w:cs="Arial"/>
+          <w:szCs w:val="24"/>
+          <w:vertAlign w:val="superscript"/>
+        </w:rPr>
+        <w:t>2</w:t>
+      </w:r>
+      <w:r>
+        <w:rPr>
+          <w:rFonts w:ascii="Arial" w:hAnsi="Arial" w:cs="Arial"/>
+          <w:szCs w:val="24"/>
+        </w:rPr>
+        <w:t xml:space="preserve"> log N)</w:t>
+      </w:r>
+      <w:r>
+        <w:rPr>
+          <w:rFonts w:ascii="Arial" w:hAnsi="Arial" w:cs="Arial"/>
+          <w:szCs w:val="24"/>
+        </w:rPr>
+        <w:t xml:space="preserve"> start to overshadow the effects of the N</w:t>
+      </w:r>
+      <w:r>
+        <w:rPr>
+          <w:rFonts w:ascii="Arial" w:hAnsi="Arial" w:cs="Arial"/>
+          <w:szCs w:val="24"/>
+          <w:vertAlign w:val="superscript"/>
+        </w:rPr>
+        <w:t>2</w:t>
+      </w:r>
+      <w:r>
+        <w:rPr>
+          <w:rFonts w:ascii="Arial" w:hAnsi="Arial" w:cs="Arial"/>
+          <w:szCs w:val="24"/>
+        </w:rPr>
+        <w:t xml:space="preserve"> steps.</w:t>
       </w:r>
       <w:bookmarkStart w:id="0" w:name="_GoBack"/>
       <w:bookmarkEnd w:id="0"/>
+    </w:p>
+    <w:p>
+      <w:pPr>
+        <w:spacing w:after="0"/>
+        <w:rPr>
+          <w:rFonts w:ascii="Arial" w:hAnsi="Arial" w:cs="Arial"/>
+          <w:szCs w:val="24"/>
+        </w:rPr>
+      </w:pPr>
+    </w:p>
+    <w:p>
+      <w:pPr>
+        <w:spacing w:after="0"/>
+        <w:rPr>
+          <w:rFonts w:ascii="Arial" w:hAnsi="Arial" w:cs="Arial"/>
+          <w:b/>
+          <w:szCs w:val="24"/>
+        </w:rPr>
+      </w:pPr>
+      <w:r>
+        <w:rPr>
+          <w:rFonts w:ascii="Arial" w:hAnsi="Arial" w:cs="Arial"/>
+          <w:b/>
+          <w:szCs w:val="24"/>
+        </w:rPr>
+        <w:t>Discussion</w:t>
+      </w:r>
+    </w:p>
+    <w:p>
+      <w:pPr>
+        <w:spacing w:after="0"/>
+        <w:rPr>
+          <w:rFonts w:ascii="Arial" w:hAnsi="Arial" w:cs="Arial"/>
+          <w:szCs w:val="24"/>
+        </w:rPr>
+      </w:pPr>
+      <w:proofErr w:type="gramStart"/>
+      <w:r>
+        <w:rPr>
+          <w:rFonts w:ascii="Arial" w:hAnsi="Arial" w:cs="Arial"/>
+          <w:szCs w:val="24"/>
+        </w:rPr>
+        <w:t>words</w:t>
+      </w:r>
       <w:proofErr w:type="gramEnd"/>
     </w:p>
     <w:p>

</xml_diff>

<commit_message>
Added diddy on precision
One might call it the "P diddy."
</commit_message>
<xml_diff>
--- a/Test Cases.docx
+++ b/Test Cases.docx
@@ -1,6 +1,6 @@
 
 <file path=word/document.xml><?xml version="1.0" encoding="utf-8"?>
-<w:document xmlns:wpc="http://schemas.microsoft.com/office/word/2010/wordprocessingCanvas" xmlns:mc="http://schemas.openxmlformats.org/markup-compatibility/2006" xmlns:o="urn:schemas-microsoft-com:office:office" xmlns:r="http://schemas.openxmlformats.org/officeDocument/2006/relationships" xmlns:m="http://schemas.openxmlformats.org/officeDocument/2006/math" xmlns:v="urn:schemas-microsoft-com:vml" xmlns:wp14="http://schemas.microsoft.com/office/word/2010/wordprocessingDrawing" xmlns:wp="http://schemas.openxmlformats.org/drawingml/2006/wordprocessingDrawing" xmlns:w10="urn:schemas-microsoft-com:office:word" xmlns:w="http://schemas.openxmlformats.org/wordprocessingml/2006/main" xmlns:w14="http://schemas.microsoft.com/office/word/2010/wordml" xmlns:w15="http://schemas.microsoft.com/office/word/2012/wordml" xmlns:wpg="http://schemas.microsoft.com/office/word/2010/wordprocessingGroup" xmlns:wpi="http://schemas.microsoft.com/office/word/2010/wordprocessingInk" xmlns:wne="http://schemas.microsoft.com/office/word/2006/wordml" xmlns:wps="http://schemas.microsoft.com/office/word/2010/wordprocessingShape" mc:Ignorable="w14 w15 wp14">
+<w:document xmlns:wpc="http://schemas.microsoft.com/office/word/2010/wordprocessingCanvas" xmlns:cx="http://schemas.microsoft.com/office/drawing/2014/chartex" xmlns:mc="http://schemas.openxmlformats.org/markup-compatibility/2006" xmlns:o="urn:schemas-microsoft-com:office:office" xmlns:r="http://schemas.openxmlformats.org/officeDocument/2006/relationships" xmlns:m="http://schemas.openxmlformats.org/officeDocument/2006/math" xmlns:v="urn:schemas-microsoft-com:vml" xmlns:wp14="http://schemas.microsoft.com/office/word/2010/wordprocessingDrawing" xmlns:wp="http://schemas.openxmlformats.org/drawingml/2006/wordprocessingDrawing" xmlns:w10="urn:schemas-microsoft-com:office:word" xmlns:w="http://schemas.openxmlformats.org/wordprocessingml/2006/main" xmlns:w14="http://schemas.microsoft.com/office/word/2010/wordml" xmlns:w15="http://schemas.microsoft.com/office/word/2012/wordml" xmlns:w16se="http://schemas.microsoft.com/office/word/2015/wordml/symex" xmlns:wpg="http://schemas.microsoft.com/office/word/2010/wordprocessingGroup" xmlns:wpi="http://schemas.microsoft.com/office/word/2010/wordprocessingInk" xmlns:wne="http://schemas.microsoft.com/office/word/2006/wordml" xmlns:wps="http://schemas.microsoft.com/office/word/2010/wordprocessingShape" mc:Ignorable="w14 w15 w16se wp14">
   <w:body>
     <w:p>
       <w:pPr>
@@ -31,17 +31,8 @@
           <w:rFonts w:ascii="Arial" w:eastAsia="Adobe Fan Heiti Std B" w:hAnsi="Arial" w:cs="Arial"/>
           <w:szCs w:val="24"/>
         </w:rPr>
-        <w:t xml:space="preserve">Meghan </w:t>
-      </w:r>
-      <w:proofErr w:type="spellStart"/>
-      <w:r>
-        <w:rPr>
-          <w:rFonts w:ascii="Arial" w:eastAsia="Adobe Fan Heiti Std B" w:hAnsi="Arial" w:cs="Arial"/>
-          <w:szCs w:val="24"/>
-        </w:rPr>
-        <w:t>Haukaas</w:t>
-      </w:r>
-      <w:proofErr w:type="spellEnd"/>
+        <w:t>Meghan Haukaas</w:t>
+      </w:r>
     </w:p>
     <w:p>
       <w:pPr>
@@ -101,15 +92,7 @@
           <w:b/>
           <w:szCs w:val="24"/>
         </w:rPr>
-        <w:t>Finding Collinear Points</w:t>
-      </w:r>
-      <w:r>
-        <w:rPr>
-          <w:rFonts w:ascii="Arial" w:eastAsia="Adobe Fan Heiti Std B" w:hAnsi="Arial" w:cs="Arial"/>
-          <w:b/>
-          <w:szCs w:val="24"/>
-        </w:rPr>
-        <w:t xml:space="preserve"> </w:t>
+        <w:t xml:space="preserve">Finding Collinear Points </w:t>
       </w:r>
       <w:r>
         <w:rPr>
@@ -184,17 +167,8 @@
           <w:szCs w:val="24"/>
         </w:rPr>
         <w:br/>
-        <w:t>Points</w:t>
-      </w:r>
-      <w:proofErr w:type="gramStart"/>
-      <w:r>
-        <w:rPr>
-          <w:rFonts w:ascii="Arial" w:hAnsi="Arial" w:cs="Arial"/>
-          <w:szCs w:val="24"/>
-        </w:rPr>
-        <w:t>:</w:t>
-      </w:r>
-      <w:proofErr w:type="gramEnd"/>
+        <w:t>Points:</w:t>
+      </w:r>
       <w:r>
         <w:rPr>
           <w:rFonts w:ascii="Arial" w:hAnsi="Arial" w:cs="Arial"/>
@@ -209,17 +183,8 @@
           <w:szCs w:val="24"/>
         </w:rPr>
         <w:br/>
-        <w:t>Actual output</w:t>
-      </w:r>
-      <w:proofErr w:type="gramStart"/>
-      <w:r>
-        <w:rPr>
-          <w:rFonts w:ascii="Arial" w:hAnsi="Arial" w:cs="Arial"/>
-          <w:szCs w:val="24"/>
-        </w:rPr>
-        <w:t>:</w:t>
-      </w:r>
-      <w:proofErr w:type="gramEnd"/>
+        <w:t>Actual output:</w:t>
+      </w:r>
       <w:r>
         <w:rPr>
           <w:rFonts w:ascii="Arial" w:hAnsi="Arial" w:cs="Arial"/>
@@ -334,23 +299,8 @@
           <w:szCs w:val="24"/>
         </w:rPr>
         <w:br/>
-      </w:r>
-      <w:r>
-        <w:rPr>
-          <w:rFonts w:ascii="Arial" w:hAnsi="Arial" w:cs="Arial"/>
-          <w:szCs w:val="24"/>
-        </w:rPr>
-        <w:t>Actual output</w:t>
-      </w:r>
-      <w:proofErr w:type="gramStart"/>
-      <w:r>
-        <w:rPr>
-          <w:rFonts w:ascii="Arial" w:hAnsi="Arial" w:cs="Arial"/>
-          <w:szCs w:val="24"/>
-        </w:rPr>
-        <w:t>:</w:t>
-      </w:r>
-      <w:proofErr w:type="gramEnd"/>
+        <w:t>Actual output:</w:t>
+      </w:r>
       <w:r>
         <w:rPr>
           <w:rFonts w:ascii="Arial" w:hAnsi="Arial" w:cs="Arial"/>
@@ -458,23 +408,8 @@
           <w:szCs w:val="24"/>
         </w:rPr>
         <w:br/>
-      </w:r>
-      <w:r>
-        <w:rPr>
-          <w:rFonts w:ascii="Arial" w:hAnsi="Arial" w:cs="Arial"/>
-          <w:szCs w:val="24"/>
-        </w:rPr>
-        <w:t>Actual output</w:t>
-      </w:r>
-      <w:proofErr w:type="gramStart"/>
-      <w:r>
-        <w:rPr>
-          <w:rFonts w:ascii="Arial" w:hAnsi="Arial" w:cs="Arial"/>
-          <w:szCs w:val="24"/>
-        </w:rPr>
-        <w:t>:</w:t>
-      </w:r>
-      <w:proofErr w:type="gramEnd"/>
+        <w:t>Actual output:</w:t>
+      </w:r>
       <w:r>
         <w:rPr>
           <w:rFonts w:ascii="Arial" w:hAnsi="Arial" w:cs="Arial"/>
@@ -611,23 +546,7 @@
           <w:rFonts w:ascii="Arial" w:hAnsi="Arial" w:cs="Arial"/>
           <w:szCs w:val="24"/>
         </w:rPr>
-        <w:t>oints at (10</w:t>
-      </w:r>
-      <w:proofErr w:type="gramStart"/>
-      <w:r>
-        <w:rPr>
-          <w:rFonts w:ascii="Arial" w:hAnsi="Arial" w:cs="Arial"/>
-          <w:szCs w:val="24"/>
-        </w:rPr>
-        <w:t>,5</w:t>
-      </w:r>
-      <w:proofErr w:type="gramEnd"/>
-      <w:r>
-        <w:rPr>
-          <w:rFonts w:ascii="Arial" w:hAnsi="Arial" w:cs="Arial"/>
-          <w:szCs w:val="24"/>
-        </w:rPr>
-        <w:t>) (6,3) (4,2) (8,4</w:t>
+        <w:t>oints at (10,5) (6,3) (4,2) (8,4</w:t>
       </w:r>
       <w:r>
         <w:rPr>
@@ -663,12 +582,6 @@
           <w:szCs w:val="24"/>
         </w:rPr>
         <w:br/>
-      </w:r>
-      <w:r>
-        <w:rPr>
-          <w:rFonts w:ascii="Arial" w:hAnsi="Arial" w:cs="Arial"/>
-          <w:szCs w:val="24"/>
-        </w:rPr>
         <w:t>Actual output:</w:t>
       </w:r>
       <w:r>
@@ -691,12 +604,6 @@
           <w:szCs w:val="24"/>
         </w:rPr>
         <w:br/>
-      </w:r>
-      <w:r>
-        <w:rPr>
-          <w:rFonts w:ascii="Courier New" w:hAnsi="Courier New" w:cs="Courier New"/>
-          <w:szCs w:val="24"/>
-        </w:rPr>
         <w:t xml:space="preserve">        (10, 5), (4, 2), (8, 4),</w:t>
       </w:r>
     </w:p>
@@ -787,43 +694,15 @@
           <w:szCs w:val="24"/>
         </w:rPr>
         <w:br/>
-        <w:t xml:space="preserve">Expected output: Line A: Points at </w:t>
-      </w:r>
-      <w:r>
-        <w:rPr>
-          <w:rFonts w:ascii="Arial" w:hAnsi="Arial" w:cs="Arial"/>
-          <w:szCs w:val="24"/>
-        </w:rPr>
-        <w:t>(0,1) (1,2) (2,3) (3,4) (4,5)</w:t>
-      </w:r>
-      <w:r>
-        <w:rPr>
-          <w:rFonts w:ascii="Arial" w:hAnsi="Arial" w:cs="Arial"/>
-          <w:szCs w:val="24"/>
-        </w:rPr>
-        <w:t xml:space="preserve"> are collinear.</w:t>
-      </w:r>
-      <w:r>
-        <w:rPr>
-          <w:rFonts w:ascii="Arial" w:hAnsi="Arial" w:cs="Arial"/>
-          <w:szCs w:val="24"/>
-        </w:rPr>
-        <w:br/>
-        <w:t xml:space="preserve">Line B: Points at </w:t>
-      </w:r>
-      <w:r>
-        <w:rPr>
-          <w:rFonts w:ascii="Arial" w:hAnsi="Arial" w:cs="Arial"/>
-          <w:szCs w:val="24"/>
-        </w:rPr>
-        <w:t>(3,2) (4,3) (5,4) (6,5) (7,6)</w:t>
-      </w:r>
-      <w:r>
-        <w:rPr>
-          <w:rFonts w:ascii="Arial" w:hAnsi="Arial" w:cs="Arial"/>
-          <w:szCs w:val="24"/>
-        </w:rPr>
-        <w:t xml:space="preserve"> are collinear.</w:t>
+        <w:t>Expected output: Line A: Points at (0,1) (1,2) (2,3) (3,4) (4,5) are collinear.</w:t>
+      </w:r>
+      <w:r>
+        <w:rPr>
+          <w:rFonts w:ascii="Arial" w:hAnsi="Arial" w:cs="Arial"/>
+          <w:szCs w:val="24"/>
+        </w:rPr>
+        <w:br/>
+        <w:t>Line B: Points at (3,2) (4,3) (5,4) (6,5) (7,6) are collinear.</w:t>
       </w:r>
       <w:r>
         <w:rPr>
@@ -960,77 +839,15 @@
           <w:szCs w:val="24"/>
         </w:rPr>
         <w:br/>
-        <w:t xml:space="preserve">Expected output: </w:t>
-      </w:r>
-      <w:r>
-        <w:rPr>
-          <w:rFonts w:ascii="Arial" w:hAnsi="Arial" w:cs="Arial"/>
-          <w:szCs w:val="24"/>
-        </w:rPr>
-        <w:t>Line A: Points at</w:t>
-      </w:r>
-      <w:r>
-        <w:rPr>
-          <w:rFonts w:ascii="Arial" w:hAnsi="Arial" w:cs="Arial"/>
-          <w:szCs w:val="24"/>
-        </w:rPr>
-        <w:t xml:space="preserve"> </w:t>
-      </w:r>
-      <w:r>
-        <w:rPr>
-          <w:rFonts w:ascii="Arial" w:hAnsi="Arial" w:cs="Arial"/>
-          <w:szCs w:val="24"/>
-        </w:rPr>
-        <w:t>(0,0) (0,1) (0,</w:t>
-      </w:r>
-      <w:r>
-        <w:rPr>
-          <w:rFonts w:ascii="Arial" w:hAnsi="Arial" w:cs="Arial"/>
-          <w:szCs w:val="24"/>
-        </w:rPr>
-        <w:t>2) (0,3) (0,4</w:t>
-      </w:r>
-      <w:r>
-        <w:rPr>
-          <w:rFonts w:ascii="Arial" w:hAnsi="Arial" w:cs="Arial"/>
-          <w:szCs w:val="24"/>
-        </w:rPr>
-        <w:t>) are collinear.</w:t>
-      </w:r>
-      <w:r>
-        <w:rPr>
-          <w:rFonts w:ascii="Arial" w:hAnsi="Arial" w:cs="Arial"/>
-          <w:szCs w:val="24"/>
-        </w:rPr>
-        <w:br/>
-      </w:r>
-      <w:r>
-        <w:rPr>
-          <w:rFonts w:ascii="Arial" w:hAnsi="Arial" w:cs="Arial"/>
-          <w:szCs w:val="24"/>
-        </w:rPr>
-        <w:t>Line B: Points at</w:t>
-      </w:r>
-      <w:r>
-        <w:rPr>
-          <w:rFonts w:ascii="Arial" w:hAnsi="Arial" w:cs="Arial"/>
-          <w:szCs w:val="24"/>
-        </w:rPr>
-        <w:t xml:space="preserve"> (0,0) </w:t>
-      </w:r>
-      <w:r>
-        <w:rPr>
-          <w:rFonts w:ascii="Arial" w:hAnsi="Arial" w:cs="Arial"/>
-          <w:szCs w:val="24"/>
-        </w:rPr>
-        <w:t>(1,0) (2,0) (3,0) (4,0)</w:t>
-      </w:r>
-      <w:r>
-        <w:rPr>
-          <w:rFonts w:ascii="Arial" w:hAnsi="Arial" w:cs="Arial"/>
-          <w:szCs w:val="24"/>
-        </w:rPr>
-        <w:t xml:space="preserve"> are collinear</w:t>
+        <w:t>Expected output: Line A: Points at (0,0) (0,1) (0,2) (0,3) (0,4) are collinear.</w:t>
+      </w:r>
+      <w:r>
+        <w:rPr>
+          <w:rFonts w:ascii="Arial" w:hAnsi="Arial" w:cs="Arial"/>
+          <w:szCs w:val="24"/>
+        </w:rPr>
+        <w:br/>
+        <w:t>Line B: Points at (0,0) (1,0) (2,0) (3,0) (4,0) are collinear</w:t>
       </w:r>
       <w:r>
         <w:rPr>
@@ -1341,7 +1158,6 @@
         </w:rPr>
         <w:t xml:space="preserve">These steps are performed once each, which means that the overall time complexity for the algorithm is equal to the time complexity of the slowest step (that is, the step with the fastest growing number of operations). The slowest step is sorting, which is </w:t>
       </w:r>
-      <w:proofErr w:type="gramStart"/>
       <w:r>
         <w:rPr>
           <w:rFonts w:ascii="Arial" w:hAnsi="Arial" w:cs="Arial"/>
@@ -1354,15 +1170,7 @@
           <w:rFonts w:ascii="Arial" w:hAnsi="Arial" w:cs="Arial"/>
           <w:szCs w:val="24"/>
         </w:rPr>
-        <w:t>(</w:t>
-      </w:r>
-      <w:proofErr w:type="gramEnd"/>
-      <w:r>
-        <w:rPr>
-          <w:rFonts w:ascii="Arial" w:hAnsi="Arial" w:cs="Arial"/>
-          <w:szCs w:val="24"/>
-        </w:rPr>
-        <w:t>N</w:t>
+        <w:t>(N</w:t>
       </w:r>
       <w:r>
         <w:rPr>
@@ -1421,21 +1229,7 @@
           <w:rFonts w:ascii="Arial" w:hAnsi="Arial" w:cs="Arial"/>
           <w:szCs w:val="24"/>
         </w:rPr>
-        <w:t xml:space="preserve"> log N</w:t>
-      </w:r>
-      <w:r>
-        <w:rPr>
-          <w:rFonts w:ascii="Arial" w:hAnsi="Arial" w:cs="Arial"/>
-          <w:szCs w:val="24"/>
-        </w:rPr>
-        <w:t>)</w:t>
-      </w:r>
-      <w:r>
-        <w:rPr>
-          <w:rFonts w:ascii="Arial" w:hAnsi="Arial" w:cs="Arial"/>
-          <w:szCs w:val="24"/>
-        </w:rPr>
-        <w:t xml:space="preserve">, which makes the time complexity of this algorithm </w:t>
+        <w:t xml:space="preserve"> log N), which makes the time complexity of this algorithm </w:t>
       </w:r>
       <w:r>
         <w:rPr>
@@ -1464,14 +1258,7 @@
           <w:rFonts w:ascii="Arial" w:hAnsi="Arial" w:cs="Arial"/>
           <w:szCs w:val="24"/>
         </w:rPr>
-        <w:t xml:space="preserve"> log N)</w:t>
-      </w:r>
-      <w:r>
-        <w:rPr>
-          <w:rFonts w:ascii="Arial" w:hAnsi="Arial" w:cs="Arial"/>
-          <w:szCs w:val="24"/>
-        </w:rPr>
-        <w:t>.</w:t>
+        <w:t xml:space="preserve"> log N).</w:t>
       </w:r>
     </w:p>
     <w:p>
@@ -1525,14 +1312,7 @@
           <w:rFonts w:ascii="Arial" w:hAnsi="Arial" w:cs="Arial"/>
           <w:szCs w:val="24"/>
         </w:rPr>
-        <w:t xml:space="preserve"> log N)</w:t>
-      </w:r>
-      <w:r>
-        <w:rPr>
-          <w:rFonts w:ascii="Arial" w:hAnsi="Arial" w:cs="Arial"/>
-          <w:szCs w:val="24"/>
-        </w:rPr>
-        <w:t xml:space="preserve"> for very large values of N. For small values of N, the N</w:t>
+        <w:t xml:space="preserve"> log N) for very large values of N. For small values of N, the N</w:t>
       </w:r>
       <w:r>
         <w:rPr>
@@ -1549,7 +1329,6 @@
         </w:rPr>
         <w:t xml:space="preserve"> steps (especially the last step, which performs a large number of operations on each element) affect the overall completion time significantly. Only when N is very large does the greater time complexity of </w:t>
       </w:r>
-      <w:proofErr w:type="gramStart"/>
       <w:r>
         <w:rPr>
           <w:rFonts w:ascii="Arial" w:hAnsi="Arial" w:cs="Arial"/>
@@ -1562,15 +1341,7 @@
           <w:rFonts w:ascii="Arial" w:hAnsi="Arial" w:cs="Arial"/>
           <w:szCs w:val="24"/>
         </w:rPr>
-        <w:t>(</w:t>
-      </w:r>
-      <w:proofErr w:type="gramEnd"/>
-      <w:r>
-        <w:rPr>
-          <w:rFonts w:ascii="Arial" w:hAnsi="Arial" w:cs="Arial"/>
-          <w:szCs w:val="24"/>
-        </w:rPr>
-        <w:t>N</w:t>
+        <w:t>(N</w:t>
       </w:r>
       <w:r>
         <w:rPr>
@@ -1585,14 +1356,7 @@
           <w:rFonts w:ascii="Arial" w:hAnsi="Arial" w:cs="Arial"/>
           <w:szCs w:val="24"/>
         </w:rPr>
-        <w:t xml:space="preserve"> log N)</w:t>
-      </w:r>
-      <w:r>
-        <w:rPr>
-          <w:rFonts w:ascii="Arial" w:hAnsi="Arial" w:cs="Arial"/>
-          <w:szCs w:val="24"/>
-        </w:rPr>
-        <w:t xml:space="preserve"> start to overshadow the effects of the N</w:t>
+        <w:t xml:space="preserve"> log N) start to overshadow the effects of the N</w:t>
       </w:r>
       <w:r>
         <w:rPr>
@@ -1651,9 +1415,64 @@
           <w:szCs w:val="24"/>
         </w:rPr>
         <w:t>All of our tests worked as expected. Actual time complexity matches the goal time complexity.</w:t>
+      </w:r>
+    </w:p>
+    <w:p>
+      <w:pPr>
+        <w:spacing w:after="0"/>
+        <w:rPr>
+          <w:rFonts w:ascii="Arial" w:hAnsi="Arial" w:cs="Arial"/>
+          <w:szCs w:val="24"/>
+        </w:rPr>
+      </w:pPr>
+      <w:r>
+        <w:rPr>
+          <w:rFonts w:ascii="Arial" w:hAnsi="Arial" w:cs="Arial"/>
+          <w:szCs w:val="24"/>
+        </w:rPr>
+        <w:t xml:space="preserve">A minor consideration </w:t>
       </w:r>
       <w:bookmarkStart w:id="0" w:name="_GoBack"/>
       <w:bookmarkEnd w:id="0"/>
+      <w:r>
+        <w:rPr>
+          <w:rFonts w:ascii="Arial" w:hAnsi="Arial" w:cs="Arial"/>
+          <w:szCs w:val="24"/>
+        </w:rPr>
+        <w:t xml:space="preserve">of the problem involved accounting for double calculation errors within a given precision. C++ doubles, while exceedingly accurate, do face some loss of </w:t>
+      </w:r>
+      <w:r>
+        <w:rPr>
+          <w:rFonts w:ascii="Arial" w:hAnsi="Arial" w:cs="Arial"/>
+          <w:szCs w:val="24"/>
+        </w:rPr>
+        <w:lastRenderedPageBreak/>
+        <w:t>precision. A set precision, 10 × 10</w:t>
+      </w:r>
+      <w:r>
+        <w:rPr>
+          <w:rFonts w:ascii="Arial" w:hAnsi="Arial" w:cs="Arial"/>
+          <w:szCs w:val="24"/>
+          <w:vertAlign w:val="superscript"/>
+        </w:rPr>
+        <w:t>-12</w:t>
+      </w:r>
+      <w:r>
+        <w:rPr>
+          <w:rFonts w:ascii="Arial" w:hAnsi="Arial" w:cs="Arial"/>
+          <w:szCs w:val="24"/>
+        </w:rPr>
+        <w:t>, was assigned for the equivalency comparison operation of two Edge objects. Edges are considered equivalent if their slope and intercept values are both within one precision level of each other.</w:t>
+      </w:r>
+    </w:p>
+    <w:p>
+      <w:pPr>
+        <w:spacing w:after="0"/>
+        <w:rPr>
+          <w:rFonts w:ascii="Arial" w:hAnsi="Arial" w:cs="Arial"/>
+          <w:szCs w:val="24"/>
+        </w:rPr>
+      </w:pPr>
     </w:p>
     <w:sectPr>
       <w:pgSz w:w="12240" w:h="15840"/>
@@ -1666,7 +1485,7 @@
 </file>
 
 <file path=word/numbering.xml><?xml version="1.0" encoding="utf-8"?>
-<w:numbering xmlns:wpc="http://schemas.microsoft.com/office/word/2010/wordprocessingCanvas" xmlns:mc="http://schemas.openxmlformats.org/markup-compatibility/2006" xmlns:o="urn:schemas-microsoft-com:office:office" xmlns:r="http://schemas.openxmlformats.org/officeDocument/2006/relationships" xmlns:m="http://schemas.openxmlformats.org/officeDocument/2006/math" xmlns:v="urn:schemas-microsoft-com:vml" xmlns:wp14="http://schemas.microsoft.com/office/word/2010/wordprocessingDrawing" xmlns:wp="http://schemas.openxmlformats.org/drawingml/2006/wordprocessingDrawing" xmlns:w10="urn:schemas-microsoft-com:office:word" xmlns:w="http://schemas.openxmlformats.org/wordprocessingml/2006/main" xmlns:w14="http://schemas.microsoft.com/office/word/2010/wordml" xmlns:w15="http://schemas.microsoft.com/office/word/2012/wordml" xmlns:wpg="http://schemas.microsoft.com/office/word/2010/wordprocessingGroup" xmlns:wpi="http://schemas.microsoft.com/office/word/2010/wordprocessingInk" xmlns:wne="http://schemas.microsoft.com/office/word/2006/wordml" xmlns:wps="http://schemas.microsoft.com/office/word/2010/wordprocessingShape" mc:Ignorable="w14 w15 wp14">
+<w:numbering xmlns:wpc="http://schemas.microsoft.com/office/word/2010/wordprocessingCanvas" xmlns:cx="http://schemas.microsoft.com/office/drawing/2014/chartex" xmlns:mc="http://schemas.openxmlformats.org/markup-compatibility/2006" xmlns:o="urn:schemas-microsoft-com:office:office" xmlns:r="http://schemas.openxmlformats.org/officeDocument/2006/relationships" xmlns:m="http://schemas.openxmlformats.org/officeDocument/2006/math" xmlns:v="urn:schemas-microsoft-com:vml" xmlns:wp14="http://schemas.microsoft.com/office/word/2010/wordprocessingDrawing" xmlns:wp="http://schemas.openxmlformats.org/drawingml/2006/wordprocessingDrawing" xmlns:w10="urn:schemas-microsoft-com:office:word" xmlns:w="http://schemas.openxmlformats.org/wordprocessingml/2006/main" xmlns:w14="http://schemas.microsoft.com/office/word/2010/wordml" xmlns:w15="http://schemas.microsoft.com/office/word/2012/wordml" xmlns:w16se="http://schemas.microsoft.com/office/word/2015/wordml/symex" xmlns:wpg="http://schemas.microsoft.com/office/word/2010/wordprocessingGroup" xmlns:wpi="http://schemas.microsoft.com/office/word/2010/wordprocessingInk" xmlns:wne="http://schemas.microsoft.com/office/word/2006/wordml" xmlns:wps="http://schemas.microsoft.com/office/word/2010/wordprocessingShape" mc:Ignorable="w14 w15 w16se wp14">
   <w:abstractNum w:abstractNumId="0" w15:restartNumberingAfterBreak="0">
     <w:nsid w:val="568C13EA"/>
     <w:multiLevelType w:val="hybridMultilevel"/>
@@ -1879,7 +1698,7 @@
 </file>
 
 <file path=word/styles.xml><?xml version="1.0" encoding="utf-8"?>
-<w:styles xmlns:mc="http://schemas.openxmlformats.org/markup-compatibility/2006" xmlns:r="http://schemas.openxmlformats.org/officeDocument/2006/relationships" xmlns:w="http://schemas.openxmlformats.org/wordprocessingml/2006/main" xmlns:w14="http://schemas.microsoft.com/office/word/2010/wordml" xmlns:w15="http://schemas.microsoft.com/office/word/2012/wordml" mc:Ignorable="w14 w15">
+<w:styles xmlns:mc="http://schemas.openxmlformats.org/markup-compatibility/2006" xmlns:r="http://schemas.openxmlformats.org/officeDocument/2006/relationships" xmlns:w="http://schemas.openxmlformats.org/wordprocessingml/2006/main" xmlns:w14="http://schemas.microsoft.com/office/word/2010/wordml" xmlns:w15="http://schemas.microsoft.com/office/word/2012/wordml" xmlns:w16se="http://schemas.microsoft.com/office/word/2015/wordml/symex" mc:Ignorable="w14 w15 w16se">
   <w:docDefaults>
     <w:rPrDefault>
       <w:rPr>

</xml_diff>

<commit_message>
Discussion pushed to 3rd page
</commit_message>
<xml_diff>
--- a/Test Cases.docx
+++ b/Test Cases.docx
@@ -1,6 +1,6 @@
 
 <file path=word/document.xml><?xml version="1.0" encoding="utf-8"?>
-<w:document xmlns:wpc="http://schemas.microsoft.com/office/word/2010/wordprocessingCanvas" xmlns:cx="http://schemas.microsoft.com/office/drawing/2014/chartex" xmlns:mc="http://schemas.openxmlformats.org/markup-compatibility/2006" xmlns:o="urn:schemas-microsoft-com:office:office" xmlns:r="http://schemas.openxmlformats.org/officeDocument/2006/relationships" xmlns:m="http://schemas.openxmlformats.org/officeDocument/2006/math" xmlns:v="urn:schemas-microsoft-com:vml" xmlns:wp14="http://schemas.microsoft.com/office/word/2010/wordprocessingDrawing" xmlns:wp="http://schemas.openxmlformats.org/drawingml/2006/wordprocessingDrawing" xmlns:w10="urn:schemas-microsoft-com:office:word" xmlns:w="http://schemas.openxmlformats.org/wordprocessingml/2006/main" xmlns:w14="http://schemas.microsoft.com/office/word/2010/wordml" xmlns:w15="http://schemas.microsoft.com/office/word/2012/wordml" xmlns:w16se="http://schemas.microsoft.com/office/word/2015/wordml/symex" xmlns:wpg="http://schemas.microsoft.com/office/word/2010/wordprocessingGroup" xmlns:wpi="http://schemas.microsoft.com/office/word/2010/wordprocessingInk" xmlns:wne="http://schemas.microsoft.com/office/word/2006/wordml" xmlns:wps="http://schemas.microsoft.com/office/word/2010/wordprocessingShape" mc:Ignorable="w14 w15 w16se wp14">
+<w:document xmlns:wpc="http://schemas.microsoft.com/office/word/2010/wordprocessingCanvas" xmlns:mc="http://schemas.openxmlformats.org/markup-compatibility/2006" xmlns:o="urn:schemas-microsoft-com:office:office" xmlns:r="http://schemas.openxmlformats.org/officeDocument/2006/relationships" xmlns:m="http://schemas.openxmlformats.org/officeDocument/2006/math" xmlns:v="urn:schemas-microsoft-com:vml" xmlns:wp14="http://schemas.microsoft.com/office/word/2010/wordprocessingDrawing" xmlns:wp="http://schemas.openxmlformats.org/drawingml/2006/wordprocessingDrawing" xmlns:w10="urn:schemas-microsoft-com:office:word" xmlns:w="http://schemas.openxmlformats.org/wordprocessingml/2006/main" xmlns:w14="http://schemas.microsoft.com/office/word/2010/wordml" xmlns:w15="http://schemas.microsoft.com/office/word/2012/wordml" xmlns:wpg="http://schemas.microsoft.com/office/word/2010/wordprocessingGroup" xmlns:wpi="http://schemas.microsoft.com/office/word/2010/wordprocessingInk" xmlns:wne="http://schemas.microsoft.com/office/word/2006/wordml" xmlns:wps="http://schemas.microsoft.com/office/word/2010/wordprocessingShape" mc:Ignorable="w14 w15 wp14">
   <w:body>
     <w:p>
       <w:pPr>
@@ -31,8 +31,17 @@
           <w:rFonts w:ascii="Arial" w:eastAsia="Adobe Fan Heiti Std B" w:hAnsi="Arial" w:cs="Arial"/>
           <w:szCs w:val="24"/>
         </w:rPr>
-        <w:t>Meghan Haukaas</w:t>
-      </w:r>
+        <w:t xml:space="preserve">Meghan </w:t>
+      </w:r>
+      <w:proofErr w:type="spellStart"/>
+      <w:r>
+        <w:rPr>
+          <w:rFonts w:ascii="Arial" w:eastAsia="Adobe Fan Heiti Std B" w:hAnsi="Arial" w:cs="Arial"/>
+          <w:szCs w:val="24"/>
+        </w:rPr>
+        <w:t>Haukaas</w:t>
+      </w:r>
+      <w:proofErr w:type="spellEnd"/>
     </w:p>
     <w:p>
       <w:pPr>
@@ -167,8 +176,17 @@
           <w:szCs w:val="24"/>
         </w:rPr>
         <w:br/>
-        <w:t>Points:</w:t>
-      </w:r>
+        <w:t>Points</w:t>
+      </w:r>
+      <w:proofErr w:type="gramStart"/>
+      <w:r>
+        <w:rPr>
+          <w:rFonts w:ascii="Arial" w:hAnsi="Arial" w:cs="Arial"/>
+          <w:szCs w:val="24"/>
+        </w:rPr>
+        <w:t>:</w:t>
+      </w:r>
+      <w:proofErr w:type="gramEnd"/>
       <w:r>
         <w:rPr>
           <w:rFonts w:ascii="Arial" w:hAnsi="Arial" w:cs="Arial"/>
@@ -183,8 +201,17 @@
           <w:szCs w:val="24"/>
         </w:rPr>
         <w:br/>
-        <w:t>Actual output:</w:t>
-      </w:r>
+        <w:t>Actual output</w:t>
+      </w:r>
+      <w:proofErr w:type="gramStart"/>
+      <w:r>
+        <w:rPr>
+          <w:rFonts w:ascii="Arial" w:hAnsi="Arial" w:cs="Arial"/>
+          <w:szCs w:val="24"/>
+        </w:rPr>
+        <w:t>:</w:t>
+      </w:r>
+      <w:proofErr w:type="gramEnd"/>
       <w:r>
         <w:rPr>
           <w:rFonts w:ascii="Arial" w:hAnsi="Arial" w:cs="Arial"/>
@@ -299,8 +326,17 @@
           <w:szCs w:val="24"/>
         </w:rPr>
         <w:br/>
-        <w:t>Actual output:</w:t>
-      </w:r>
+        <w:t>Actual output</w:t>
+      </w:r>
+      <w:proofErr w:type="gramStart"/>
+      <w:r>
+        <w:rPr>
+          <w:rFonts w:ascii="Arial" w:hAnsi="Arial" w:cs="Arial"/>
+          <w:szCs w:val="24"/>
+        </w:rPr>
+        <w:t>:</w:t>
+      </w:r>
+      <w:proofErr w:type="gramEnd"/>
       <w:r>
         <w:rPr>
           <w:rFonts w:ascii="Arial" w:hAnsi="Arial" w:cs="Arial"/>
@@ -408,8 +444,17 @@
           <w:szCs w:val="24"/>
         </w:rPr>
         <w:br/>
-        <w:t>Actual output:</w:t>
-      </w:r>
+        <w:t>Actual output</w:t>
+      </w:r>
+      <w:proofErr w:type="gramStart"/>
+      <w:r>
+        <w:rPr>
+          <w:rFonts w:ascii="Arial" w:hAnsi="Arial" w:cs="Arial"/>
+          <w:szCs w:val="24"/>
+        </w:rPr>
+        <w:t>:</w:t>
+      </w:r>
+      <w:proofErr w:type="gramEnd"/>
       <w:r>
         <w:rPr>
           <w:rFonts w:ascii="Arial" w:hAnsi="Arial" w:cs="Arial"/>
@@ -546,7 +591,23 @@
           <w:rFonts w:ascii="Arial" w:hAnsi="Arial" w:cs="Arial"/>
           <w:szCs w:val="24"/>
         </w:rPr>
-        <w:t>oints at (10,5) (6,3) (4,2) (8,4</w:t>
+        <w:t>oints at (10</w:t>
+      </w:r>
+      <w:proofErr w:type="gramStart"/>
+      <w:r>
+        <w:rPr>
+          <w:rFonts w:ascii="Arial" w:hAnsi="Arial" w:cs="Arial"/>
+          <w:szCs w:val="24"/>
+        </w:rPr>
+        <w:t>,5</w:t>
+      </w:r>
+      <w:proofErr w:type="gramEnd"/>
+      <w:r>
+        <w:rPr>
+          <w:rFonts w:ascii="Arial" w:hAnsi="Arial" w:cs="Arial"/>
+          <w:szCs w:val="24"/>
+        </w:rPr>
+        <w:t>) (6,3) (4,2) (8,4</w:t>
       </w:r>
       <w:r>
         <w:rPr>
@@ -1158,6 +1219,7 @@
         </w:rPr>
         <w:t xml:space="preserve">These steps are performed once each, which means that the overall time complexity for the algorithm is equal to the time complexity of the slowest step (that is, the step with the fastest growing number of operations). The slowest step is sorting, which is </w:t>
       </w:r>
+      <w:proofErr w:type="gramStart"/>
       <w:r>
         <w:rPr>
           <w:rFonts w:ascii="Arial" w:hAnsi="Arial" w:cs="Arial"/>
@@ -1170,6 +1232,58 @@
           <w:rFonts w:ascii="Arial" w:hAnsi="Arial" w:cs="Arial"/>
           <w:szCs w:val="24"/>
         </w:rPr>
+        <w:t>(</w:t>
+      </w:r>
+      <w:proofErr w:type="gramEnd"/>
+      <w:r>
+        <w:rPr>
+          <w:rFonts w:ascii="Arial" w:hAnsi="Arial" w:cs="Arial"/>
+          <w:szCs w:val="24"/>
+        </w:rPr>
+        <w:t>N</w:t>
+      </w:r>
+      <w:r>
+        <w:rPr>
+          <w:rFonts w:ascii="Arial" w:hAnsi="Arial" w:cs="Arial"/>
+          <w:szCs w:val="24"/>
+          <w:vertAlign w:val="superscript"/>
+        </w:rPr>
+        <w:t>2</w:t>
+      </w:r>
+      <w:r>
+        <w:rPr>
+          <w:rFonts w:ascii="Arial" w:hAnsi="Arial" w:cs="Arial"/>
+          <w:szCs w:val="24"/>
+        </w:rPr>
+        <w:t xml:space="preserve"> log N</w:t>
+      </w:r>
+      <w:r>
+        <w:rPr>
+          <w:rFonts w:ascii="Arial" w:hAnsi="Arial" w:cs="Arial"/>
+          <w:szCs w:val="24"/>
+          <w:vertAlign w:val="superscript"/>
+        </w:rPr>
+        <w:t>2</w:t>
+      </w:r>
+      <w:r>
+        <w:rPr>
+          <w:rFonts w:ascii="Arial" w:hAnsi="Arial" w:cs="Arial"/>
+          <w:szCs w:val="24"/>
+        </w:rPr>
+        <w:t xml:space="preserve">), or </w:t>
+      </w:r>
+      <w:r>
+        <w:rPr>
+          <w:rFonts w:ascii="Arial" w:hAnsi="Arial" w:cs="Arial"/>
+          <w:szCs w:val="24"/>
+        </w:rPr>
+        <w:t>θ</w:t>
+      </w:r>
+      <w:r>
+        <w:rPr>
+          <w:rFonts w:ascii="Arial" w:hAnsi="Arial" w:cs="Arial"/>
+          <w:szCs w:val="24"/>
+        </w:rPr>
         <w:t>(N</w:t>
       </w:r>
       <w:r>
@@ -1185,7 +1299,21 @@
           <w:rFonts w:ascii="Arial" w:hAnsi="Arial" w:cs="Arial"/>
           <w:szCs w:val="24"/>
         </w:rPr>
-        <w:t xml:space="preserve"> log N</w:t>
+        <w:t xml:space="preserve"> log N), which makes the time complexity of this algorithm </w:t>
+      </w:r>
+      <w:r>
+        <w:rPr>
+          <w:rFonts w:ascii="Arial" w:hAnsi="Arial" w:cs="Arial"/>
+          <w:szCs w:val="24"/>
+        </w:rPr>
+        <w:t>θ</w:t>
+      </w:r>
+      <w:r>
+        <w:rPr>
+          <w:rFonts w:ascii="Arial" w:hAnsi="Arial" w:cs="Arial"/>
+          <w:szCs w:val="24"/>
+        </w:rPr>
+        <w:t>(N</w:t>
       </w:r>
       <w:r>
         <w:rPr>
@@ -1200,7 +1328,32 @@
           <w:rFonts w:ascii="Arial" w:hAnsi="Arial" w:cs="Arial"/>
           <w:szCs w:val="24"/>
         </w:rPr>
-        <w:t xml:space="preserve">), or </w:t>
+        <w:t xml:space="preserve"> log N).</w:t>
+      </w:r>
+    </w:p>
+    <w:p>
+      <w:pPr>
+        <w:spacing w:after="0"/>
+        <w:rPr>
+          <w:rFonts w:ascii="Arial" w:hAnsi="Arial" w:cs="Arial"/>
+          <w:szCs w:val="24"/>
+        </w:rPr>
+      </w:pPr>
+    </w:p>
+    <w:p>
+      <w:pPr>
+        <w:spacing w:after="0"/>
+        <w:rPr>
+          <w:rFonts w:ascii="Arial" w:hAnsi="Arial" w:cs="Arial"/>
+          <w:szCs w:val="24"/>
+        </w:rPr>
+      </w:pPr>
+      <w:r>
+        <w:rPr>
+          <w:rFonts w:ascii="Arial" w:hAnsi="Arial" w:cs="Arial"/>
+          <w:szCs w:val="24"/>
+        </w:rPr>
+        <w:t xml:space="preserve">In theory the above is true, but in practice the time complexity only looks like </w:t>
       </w:r>
       <w:r>
         <w:rPr>
@@ -1229,8 +1382,24 @@
           <w:rFonts w:ascii="Arial" w:hAnsi="Arial" w:cs="Arial"/>
           <w:szCs w:val="24"/>
         </w:rPr>
-        <w:t xml:space="preserve"> log N), which makes the time complexity of this algorithm </w:t>
-      </w:r>
+        <w:t xml:space="preserve"> log N) for very large values of N. For small values of N, the N</w:t>
+      </w:r>
+      <w:r>
+        <w:rPr>
+          <w:rFonts w:ascii="Arial" w:hAnsi="Arial" w:cs="Arial"/>
+          <w:szCs w:val="24"/>
+          <w:vertAlign w:val="superscript"/>
+        </w:rPr>
+        <w:t>2</w:t>
+      </w:r>
+      <w:r>
+        <w:rPr>
+          <w:rFonts w:ascii="Arial" w:hAnsi="Arial" w:cs="Arial"/>
+          <w:szCs w:val="24"/>
+        </w:rPr>
+        <w:t xml:space="preserve"> steps (especially the last step, which performs a large number of operations on each element) affect the overall completion time significantly. Only when N is very large does the greater time complexity of </w:t>
+      </w:r>
+      <w:proofErr w:type="gramStart"/>
       <w:r>
         <w:rPr>
           <w:rFonts w:ascii="Arial" w:hAnsi="Arial" w:cs="Arial"/>
@@ -1243,7 +1412,15 @@
           <w:rFonts w:ascii="Arial" w:hAnsi="Arial" w:cs="Arial"/>
           <w:szCs w:val="24"/>
         </w:rPr>
-        <w:t>(N</w:t>
+        <w:t>(</w:t>
+      </w:r>
+      <w:proofErr w:type="gramEnd"/>
+      <w:r>
+        <w:rPr>
+          <w:rFonts w:ascii="Arial" w:hAnsi="Arial" w:cs="Arial"/>
+          <w:szCs w:val="24"/>
+        </w:rPr>
+        <w:t>N</w:t>
       </w:r>
       <w:r>
         <w:rPr>
@@ -1258,46 +1435,7 @@
           <w:rFonts w:ascii="Arial" w:hAnsi="Arial" w:cs="Arial"/>
           <w:szCs w:val="24"/>
         </w:rPr>
-        <w:t xml:space="preserve"> log N).</w:t>
-      </w:r>
-    </w:p>
-    <w:p>
-      <w:pPr>
-        <w:spacing w:after="0"/>
-        <w:rPr>
-          <w:rFonts w:ascii="Arial" w:hAnsi="Arial" w:cs="Arial"/>
-          <w:szCs w:val="24"/>
-        </w:rPr>
-      </w:pPr>
-    </w:p>
-    <w:p>
-      <w:pPr>
-        <w:spacing w:after="0"/>
-        <w:rPr>
-          <w:rFonts w:ascii="Arial" w:hAnsi="Arial" w:cs="Arial"/>
-          <w:szCs w:val="24"/>
-        </w:rPr>
-      </w:pPr>
-      <w:r>
-        <w:rPr>
-          <w:rFonts w:ascii="Arial" w:hAnsi="Arial" w:cs="Arial"/>
-          <w:szCs w:val="24"/>
-        </w:rPr>
-        <w:t xml:space="preserve">In theory the above is true, but in practice the time complexity only looks like </w:t>
-      </w:r>
-      <w:r>
-        <w:rPr>
-          <w:rFonts w:ascii="Arial" w:hAnsi="Arial" w:cs="Arial"/>
-          <w:szCs w:val="24"/>
-        </w:rPr>
-        <w:t>θ</w:t>
-      </w:r>
-      <w:r>
-        <w:rPr>
-          <w:rFonts w:ascii="Arial" w:hAnsi="Arial" w:cs="Arial"/>
-          <w:szCs w:val="24"/>
-        </w:rPr>
-        <w:t>(N</w:t>
+        <w:t xml:space="preserve"> log N) start to overshadow the effects of the N</w:t>
       </w:r>
       <w:r>
         <w:rPr>
@@ -1312,7 +1450,93 @@
           <w:rFonts w:ascii="Arial" w:hAnsi="Arial" w:cs="Arial"/>
           <w:szCs w:val="24"/>
         </w:rPr>
-        <w:t xml:space="preserve"> log N) for very large values of N. For small values of N, the N</w:t>
+        <w:t xml:space="preserve"> steps.</w:t>
+      </w:r>
+    </w:p>
+    <w:p>
+      <w:pPr>
+        <w:spacing w:after="0"/>
+        <w:rPr>
+          <w:rFonts w:ascii="Arial" w:hAnsi="Arial" w:cs="Arial"/>
+          <w:szCs w:val="24"/>
+        </w:rPr>
+      </w:pPr>
+    </w:p>
+    <w:p>
+      <w:pPr>
+        <w:rPr>
+          <w:rFonts w:ascii="Arial" w:hAnsi="Arial" w:cs="Arial"/>
+          <w:b/>
+          <w:szCs w:val="24"/>
+        </w:rPr>
+      </w:pPr>
+      <w:r>
+        <w:rPr>
+          <w:rFonts w:ascii="Arial" w:hAnsi="Arial" w:cs="Arial"/>
+          <w:b/>
+          <w:szCs w:val="24"/>
+        </w:rPr>
+        <w:br w:type="page"/>
+      </w:r>
+    </w:p>
+    <w:p>
+      <w:pPr>
+        <w:spacing w:after="0"/>
+        <w:rPr>
+          <w:rFonts w:ascii="Arial" w:hAnsi="Arial" w:cs="Arial"/>
+          <w:b/>
+          <w:szCs w:val="24"/>
+        </w:rPr>
+      </w:pPr>
+      <w:r>
+        <w:rPr>
+          <w:rFonts w:ascii="Arial" w:hAnsi="Arial" w:cs="Arial"/>
+          <w:b/>
+          <w:szCs w:val="24"/>
+        </w:rPr>
+        <w:lastRenderedPageBreak/>
+        <w:t>Discussion</w:t>
+      </w:r>
+    </w:p>
+    <w:p>
+      <w:pPr>
+        <w:spacing w:after="0"/>
+        <w:rPr>
+          <w:rFonts w:ascii="Arial" w:hAnsi="Arial" w:cs="Arial"/>
+          <w:szCs w:val="24"/>
+        </w:rPr>
+      </w:pPr>
+      <w:r>
+        <w:rPr>
+          <w:rFonts w:ascii="Arial" w:hAnsi="Arial" w:cs="Arial"/>
+          <w:szCs w:val="24"/>
+        </w:rPr>
+        <w:t>All of our tests worked as expected. Actual time complexity matches the goal time complexity.</w:t>
+      </w:r>
+    </w:p>
+    <w:p>
+      <w:pPr>
+        <w:spacing w:after="0"/>
+        <w:rPr>
+          <w:rFonts w:ascii="Arial" w:hAnsi="Arial" w:cs="Arial"/>
+          <w:szCs w:val="24"/>
+        </w:rPr>
+      </w:pPr>
+    </w:p>
+    <w:p>
+      <w:pPr>
+        <w:spacing w:after="0"/>
+        <w:rPr>
+          <w:rFonts w:ascii="Arial" w:hAnsi="Arial" w:cs="Arial"/>
+          <w:szCs w:val="24"/>
+        </w:rPr>
+      </w:pPr>
+      <w:r>
+        <w:rPr>
+          <w:rFonts w:ascii="Arial" w:hAnsi="Arial" w:cs="Arial"/>
+          <w:szCs w:val="24"/>
+        </w:rPr>
+        <w:t>A minor consideration of the problem involved accounting for double calculation errors within a given precision. C++ doubles, while exceedingly accurate, do face some loss of precision. A set precision, 10 × 10</w:t>
       </w:r>
       <w:r>
         <w:rPr>
@@ -1320,150 +1544,17 @@
           <w:szCs w:val="24"/>
           <w:vertAlign w:val="superscript"/>
         </w:rPr>
-        <w:t>2</w:t>
-      </w:r>
-      <w:r>
-        <w:rPr>
-          <w:rFonts w:ascii="Arial" w:hAnsi="Arial" w:cs="Arial"/>
-          <w:szCs w:val="24"/>
-        </w:rPr>
-        <w:t xml:space="preserve"> steps (especially the last step, which performs a large number of operations on each element) affect the overall completion time significantly. Only when N is very large does the greater time complexity of </w:t>
-      </w:r>
-      <w:r>
-        <w:rPr>
-          <w:rFonts w:ascii="Arial" w:hAnsi="Arial" w:cs="Arial"/>
-          <w:szCs w:val="24"/>
-        </w:rPr>
-        <w:t>θ</w:t>
-      </w:r>
-      <w:r>
-        <w:rPr>
-          <w:rFonts w:ascii="Arial" w:hAnsi="Arial" w:cs="Arial"/>
-          <w:szCs w:val="24"/>
-        </w:rPr>
-        <w:t>(N</w:t>
-      </w:r>
-      <w:r>
-        <w:rPr>
-          <w:rFonts w:ascii="Arial" w:hAnsi="Arial" w:cs="Arial"/>
-          <w:szCs w:val="24"/>
-          <w:vertAlign w:val="superscript"/>
-        </w:rPr>
-        <w:t>2</w:t>
-      </w:r>
-      <w:r>
-        <w:rPr>
-          <w:rFonts w:ascii="Arial" w:hAnsi="Arial" w:cs="Arial"/>
-          <w:szCs w:val="24"/>
-        </w:rPr>
-        <w:t xml:space="preserve"> log N) start to overshadow the effects of the N</w:t>
-      </w:r>
-      <w:r>
-        <w:rPr>
-          <w:rFonts w:ascii="Arial" w:hAnsi="Arial" w:cs="Arial"/>
-          <w:szCs w:val="24"/>
-          <w:vertAlign w:val="superscript"/>
-        </w:rPr>
-        <w:t>2</w:t>
-      </w:r>
-      <w:r>
-        <w:rPr>
-          <w:rFonts w:ascii="Arial" w:hAnsi="Arial" w:cs="Arial"/>
-          <w:szCs w:val="24"/>
-        </w:rPr>
-        <w:t xml:space="preserve"> steps.</w:t>
-      </w:r>
-    </w:p>
-    <w:p>
-      <w:pPr>
-        <w:spacing w:after="0"/>
-        <w:rPr>
-          <w:rFonts w:ascii="Arial" w:hAnsi="Arial" w:cs="Arial"/>
-          <w:szCs w:val="24"/>
-        </w:rPr>
-      </w:pPr>
-    </w:p>
-    <w:p>
-      <w:pPr>
-        <w:spacing w:after="0"/>
-        <w:rPr>
-          <w:rFonts w:ascii="Arial" w:hAnsi="Arial" w:cs="Arial"/>
-          <w:b/>
-          <w:szCs w:val="24"/>
-        </w:rPr>
-      </w:pPr>
-      <w:r>
-        <w:rPr>
-          <w:rFonts w:ascii="Arial" w:hAnsi="Arial" w:cs="Arial"/>
-          <w:b/>
-          <w:szCs w:val="24"/>
-        </w:rPr>
-        <w:t>Discussion</w:t>
-      </w:r>
-    </w:p>
-    <w:p>
-      <w:pPr>
-        <w:spacing w:after="0"/>
-        <w:rPr>
-          <w:rFonts w:ascii="Arial" w:hAnsi="Arial" w:cs="Arial"/>
-          <w:szCs w:val="24"/>
-        </w:rPr>
-      </w:pPr>
-      <w:r>
-        <w:rPr>
-          <w:rFonts w:ascii="Arial" w:hAnsi="Arial" w:cs="Arial"/>
-          <w:szCs w:val="24"/>
-        </w:rPr>
-        <w:t>All of our tests worked as expected. Actual time complexity matches the goal time complexity.</w:t>
-      </w:r>
-    </w:p>
-    <w:p>
-      <w:pPr>
-        <w:spacing w:after="0"/>
-        <w:rPr>
-          <w:rFonts w:ascii="Arial" w:hAnsi="Arial" w:cs="Arial"/>
-          <w:szCs w:val="24"/>
-        </w:rPr>
-      </w:pPr>
-      <w:r>
-        <w:rPr>
-          <w:rFonts w:ascii="Arial" w:hAnsi="Arial" w:cs="Arial"/>
-          <w:szCs w:val="24"/>
-        </w:rPr>
-        <w:t xml:space="preserve">A minor consideration </w:t>
+        <w:t>-12</w:t>
+      </w:r>
+      <w:r>
+        <w:rPr>
+          <w:rFonts w:ascii="Arial" w:hAnsi="Arial" w:cs="Arial"/>
+          <w:szCs w:val="24"/>
+        </w:rPr>
+        <w:t>, was assigned for the equivalency comparison operation of two Edge objects. Edges are considered equivalent if their slope and intercept values are both within one precision level of each other.</w:t>
       </w:r>
       <w:bookmarkStart w:id="0" w:name="_GoBack"/>
       <w:bookmarkEnd w:id="0"/>
-      <w:r>
-        <w:rPr>
-          <w:rFonts w:ascii="Arial" w:hAnsi="Arial" w:cs="Arial"/>
-          <w:szCs w:val="24"/>
-        </w:rPr>
-        <w:t xml:space="preserve">of the problem involved accounting for double calculation errors within a given precision. C++ doubles, while exceedingly accurate, do face some loss of </w:t>
-      </w:r>
-      <w:r>
-        <w:rPr>
-          <w:rFonts w:ascii="Arial" w:hAnsi="Arial" w:cs="Arial"/>
-          <w:szCs w:val="24"/>
-        </w:rPr>
-        <w:lastRenderedPageBreak/>
-        <w:t>precision. A set precision, 10 × 10</w:t>
-      </w:r>
-      <w:r>
-        <w:rPr>
-          <w:rFonts w:ascii="Arial" w:hAnsi="Arial" w:cs="Arial"/>
-          <w:szCs w:val="24"/>
-          <w:vertAlign w:val="superscript"/>
-        </w:rPr>
-        <w:t>-12</w:t>
-      </w:r>
-      <w:r>
-        <w:rPr>
-          <w:rFonts w:ascii="Arial" w:hAnsi="Arial" w:cs="Arial"/>
-          <w:szCs w:val="24"/>
-        </w:rPr>
-        <w:t>, was assigned for the equivalency comparison operation of two Edge objects. Edges are considered equivalent if their slope and intercept values are both within one precision level of each other.</w:t>
-      </w:r>
     </w:p>
     <w:p>
       <w:pPr>
@@ -1485,7 +1576,7 @@
 </file>
 
 <file path=word/numbering.xml><?xml version="1.0" encoding="utf-8"?>
-<w:numbering xmlns:wpc="http://schemas.microsoft.com/office/word/2010/wordprocessingCanvas" xmlns:cx="http://schemas.microsoft.com/office/drawing/2014/chartex" xmlns:mc="http://schemas.openxmlformats.org/markup-compatibility/2006" xmlns:o="urn:schemas-microsoft-com:office:office" xmlns:r="http://schemas.openxmlformats.org/officeDocument/2006/relationships" xmlns:m="http://schemas.openxmlformats.org/officeDocument/2006/math" xmlns:v="urn:schemas-microsoft-com:vml" xmlns:wp14="http://schemas.microsoft.com/office/word/2010/wordprocessingDrawing" xmlns:wp="http://schemas.openxmlformats.org/drawingml/2006/wordprocessingDrawing" xmlns:w10="urn:schemas-microsoft-com:office:word" xmlns:w="http://schemas.openxmlformats.org/wordprocessingml/2006/main" xmlns:w14="http://schemas.microsoft.com/office/word/2010/wordml" xmlns:w15="http://schemas.microsoft.com/office/word/2012/wordml" xmlns:w16se="http://schemas.microsoft.com/office/word/2015/wordml/symex" xmlns:wpg="http://schemas.microsoft.com/office/word/2010/wordprocessingGroup" xmlns:wpi="http://schemas.microsoft.com/office/word/2010/wordprocessingInk" xmlns:wne="http://schemas.microsoft.com/office/word/2006/wordml" xmlns:wps="http://schemas.microsoft.com/office/word/2010/wordprocessingShape" mc:Ignorable="w14 w15 w16se wp14">
+<w:numbering xmlns:wpc="http://schemas.microsoft.com/office/word/2010/wordprocessingCanvas" xmlns:mc="http://schemas.openxmlformats.org/markup-compatibility/2006" xmlns:o="urn:schemas-microsoft-com:office:office" xmlns:r="http://schemas.openxmlformats.org/officeDocument/2006/relationships" xmlns:m="http://schemas.openxmlformats.org/officeDocument/2006/math" xmlns:v="urn:schemas-microsoft-com:vml" xmlns:wp14="http://schemas.microsoft.com/office/word/2010/wordprocessingDrawing" xmlns:wp="http://schemas.openxmlformats.org/drawingml/2006/wordprocessingDrawing" xmlns:w10="urn:schemas-microsoft-com:office:word" xmlns:w="http://schemas.openxmlformats.org/wordprocessingml/2006/main" xmlns:w14="http://schemas.microsoft.com/office/word/2010/wordml" xmlns:w15="http://schemas.microsoft.com/office/word/2012/wordml" xmlns:wpg="http://schemas.microsoft.com/office/word/2010/wordprocessingGroup" xmlns:wpi="http://schemas.microsoft.com/office/word/2010/wordprocessingInk" xmlns:wne="http://schemas.microsoft.com/office/word/2006/wordml" xmlns:wps="http://schemas.microsoft.com/office/word/2010/wordprocessingShape" mc:Ignorable="w14 w15 wp14">
   <w:abstractNum w:abstractNumId="0" w15:restartNumberingAfterBreak="0">
     <w:nsid w:val="568C13EA"/>
     <w:multiLevelType w:val="hybridMultilevel"/>
@@ -1698,7 +1789,7 @@
 </file>
 
 <file path=word/styles.xml><?xml version="1.0" encoding="utf-8"?>
-<w:styles xmlns:mc="http://schemas.openxmlformats.org/markup-compatibility/2006" xmlns:r="http://schemas.openxmlformats.org/officeDocument/2006/relationships" xmlns:w="http://schemas.openxmlformats.org/wordprocessingml/2006/main" xmlns:w14="http://schemas.microsoft.com/office/word/2010/wordml" xmlns:w15="http://schemas.microsoft.com/office/word/2012/wordml" xmlns:w16se="http://schemas.microsoft.com/office/word/2015/wordml/symex" mc:Ignorable="w14 w15 w16se">
+<w:styles xmlns:mc="http://schemas.openxmlformats.org/markup-compatibility/2006" xmlns:r="http://schemas.openxmlformats.org/officeDocument/2006/relationships" xmlns:w="http://schemas.openxmlformats.org/wordprocessingml/2006/main" xmlns:w14="http://schemas.microsoft.com/office/word/2010/wordml" xmlns:w15="http://schemas.microsoft.com/office/word/2012/wordml" mc:Ignorable="w14 w15">
   <w:docDefaults>
     <w:rPrDefault>
       <w:rPr>

</xml_diff>